<commit_message>
fix exhibit a to work with dwq
</commit_message>
<xml_diff>
--- a/docassemble/UsTxFamilyLaw/data/templates/dwq_deposition_questions.docx
+++ b/docassemble/UsTxFamilyLaw/data/templates/dwq_deposition_questions.docx
@@ -11,8 +11,7 @@
           <w:rFonts w:cs="Times New Roman"/>
           <w:b/>
           <w:bCs/>
-          <w:sz w:val="28"/>
-          <w:szCs w:val="28"/>
+          <w:szCs w:val="24"/>
         </w:rPr>
       </w:pPr>
       <w:r>
@@ -20,38 +19,45 @@
           <w:rFonts w:cs="Times New Roman"/>
           <w:b/>
           <w:bCs/>
-          <w:sz w:val="28"/>
-          <w:szCs w:val="28"/>
+          <w:szCs w:val="24"/>
         </w:rPr>
         <w:t>{{p include_docx_template(‘</w:t>
       </w:r>
+      <w:proofErr w:type="gramStart"/>
       <w:r>
         <w:rPr>
           <w:rFonts w:cs="Times New Roman"/>
           <w:b/>
           <w:bCs/>
-          <w:sz w:val="28"/>
-          <w:szCs w:val="28"/>
-        </w:rPr>
-        <w:t>docassemble.UsTxFamilyLaw:</w:t>
-      </w:r>
+          <w:szCs w:val="24"/>
+        </w:rPr>
+        <w:t>docassemble.UsTxFamilyLaw</w:t>
+      </w:r>
+      <w:proofErr w:type="gramEnd"/>
       <w:r>
         <w:rPr>
           <w:rFonts w:cs="Times New Roman"/>
           <w:b/>
           <w:bCs/>
-          <w:sz w:val="28"/>
-          <w:szCs w:val="28"/>
-        </w:rPr>
-        <w:t>dwq_case_</w:t>
+          <w:szCs w:val="24"/>
+        </w:rPr>
+        <w:t>:</w:t>
       </w:r>
       <w:r>
         <w:rPr>
           <w:rFonts w:cs="Times New Roman"/>
           <w:b/>
           <w:bCs/>
-          <w:sz w:val="28"/>
-          <w:szCs w:val="28"/>
+          <w:szCs w:val="24"/>
+        </w:rPr>
+        <w:t>dwq_case_</w:t>
+      </w:r>
+      <w:r>
+        <w:rPr>
+          <w:rFonts w:cs="Times New Roman"/>
+          <w:b/>
+          <w:bCs/>
+          <w:szCs w:val="24"/>
         </w:rPr>
         <w:t>style.docx’)}}</w:t>
       </w:r>
@@ -66,8 +72,7 @@
           <w:rFonts w:cs="Times New Roman"/>
           <w:b/>
           <w:bCs/>
-          <w:sz w:val="28"/>
-          <w:szCs w:val="28"/>
+          <w:szCs w:val="24"/>
         </w:rPr>
       </w:pPr>
     </w:p>
@@ -81,8 +86,7 @@
           <w:rFonts w:cs="Times New Roman"/>
           <w:b/>
           <w:bCs/>
-          <w:sz w:val="28"/>
-          <w:szCs w:val="28"/>
+          <w:szCs w:val="24"/>
         </w:rPr>
       </w:pPr>
       <w:r>
@@ -90,8 +94,7 @@
           <w:rFonts w:cs="Times New Roman"/>
           <w:b/>
           <w:bCs/>
-          <w:sz w:val="28"/>
-          <w:szCs w:val="28"/>
+          <w:szCs w:val="24"/>
         </w:rPr>
         <w:t>DEPOSITION ON WRITTEN QUESTIONS</w:t>
       </w:r>
@@ -106,8 +109,7 @@
           <w:rFonts w:cs="Times New Roman"/>
           <w:b/>
           <w:bCs/>
-          <w:sz w:val="28"/>
-          <w:szCs w:val="28"/>
+          <w:szCs w:val="24"/>
         </w:rPr>
       </w:pPr>
       <w:r>
@@ -115,8 +117,7 @@
           <w:rFonts w:cs="Times New Roman"/>
           <w:b/>
           <w:bCs/>
-          <w:sz w:val="28"/>
-          <w:szCs w:val="28"/>
+          <w:szCs w:val="24"/>
         </w:rPr>
         <w:t>[</w:t>
       </w:r>
@@ -125,18 +126,56 @@
           <w:rFonts w:cs="Times New Roman"/>
           <w:b/>
           <w:bCs/>
-          <w:sz w:val="28"/>
-          <w:szCs w:val="28"/>
-        </w:rPr>
-        <w:t>{{subpoena.witness.name_full()}}</w:t>
-      </w:r>
+          <w:szCs w:val="24"/>
+        </w:rPr>
+        <w:t>{{</w:t>
+      </w:r>
+      <w:proofErr w:type="spellStart"/>
       <w:r>
         <w:rPr>
           <w:rFonts w:cs="Times New Roman"/>
           <w:b/>
           <w:bCs/>
-          <w:sz w:val="28"/>
-          <w:szCs w:val="28"/>
+          <w:szCs w:val="24"/>
+        </w:rPr>
+        <w:t>subpoena.witness.name_</w:t>
+      </w:r>
+      <w:proofErr w:type="gramStart"/>
+      <w:r>
+        <w:rPr>
+          <w:rFonts w:cs="Times New Roman"/>
+          <w:b/>
+          <w:bCs/>
+          <w:szCs w:val="24"/>
+        </w:rPr>
+        <w:t>full</w:t>
+      </w:r>
+      <w:proofErr w:type="spellEnd"/>
+      <w:r>
+        <w:rPr>
+          <w:rFonts w:cs="Times New Roman"/>
+          <w:b/>
+          <w:bCs/>
+          <w:szCs w:val="24"/>
+        </w:rPr>
+        <w:t>(</w:t>
+      </w:r>
+      <w:proofErr w:type="gramEnd"/>
+      <w:r>
+        <w:rPr>
+          <w:rFonts w:cs="Times New Roman"/>
+          <w:b/>
+          <w:bCs/>
+          <w:szCs w:val="24"/>
+        </w:rPr>
+        <w:t>)}}</w:t>
+      </w:r>
+      <w:r>
+        <w:rPr>
+          <w:rFonts w:cs="Times New Roman"/>
+          <w:b/>
+          <w:bCs/>
+          <w:szCs w:val="24"/>
         </w:rPr>
         <w:t>]</w:t>
       </w:r>
@@ -151,8 +190,7 @@
           <w:rFonts w:cs="Times New Roman"/>
           <w:b/>
           <w:bCs/>
-          <w:sz w:val="28"/>
-          <w:szCs w:val="28"/>
+          <w:szCs w:val="24"/>
         </w:rPr>
       </w:pPr>
     </w:p>
@@ -170,16 +208,14 @@
         <w:rPr>
           <w:rFonts w:cs="Times New Roman"/>
           <w:color w:val="000000"/>
-          <w:sz w:val="28"/>
-          <w:szCs w:val="28"/>
-        </w:rPr>
-      </w:pPr>
-      <w:r>
-        <w:rPr>
-          <w:rFonts w:cs="Times New Roman"/>
-          <w:color w:val="000000"/>
-          <w:sz w:val="28"/>
-          <w:szCs w:val="28"/>
+          <w:szCs w:val="24"/>
+        </w:rPr>
+      </w:pPr>
+      <w:r>
+        <w:rPr>
+          <w:rFonts w:cs="Times New Roman"/>
+          <w:color w:val="000000"/>
+          <w:szCs w:val="24"/>
         </w:rPr>
         <w:t>Please state your full name, occupation, official title, business address, and telephone number.</w:t>
       </w:r>
@@ -198,16 +234,14 @@
         <w:rPr>
           <w:rFonts w:cs="Times New Roman"/>
           <w:color w:val="000000"/>
-          <w:sz w:val="28"/>
-          <w:szCs w:val="28"/>
-        </w:rPr>
-      </w:pPr>
-      <w:r>
-        <w:rPr>
-          <w:rFonts w:cs="Times New Roman"/>
-          <w:color w:val="000000"/>
-          <w:sz w:val="28"/>
-          <w:szCs w:val="28"/>
+          <w:szCs w:val="24"/>
+        </w:rPr>
+      </w:pPr>
+      <w:r>
+        <w:rPr>
+          <w:rFonts w:cs="Times New Roman"/>
+          <w:color w:val="000000"/>
+          <w:szCs w:val="24"/>
         </w:rPr>
         <w:t>NAME:</w:t>
       </w:r>
@@ -215,8 +249,7 @@
         <w:rPr>
           <w:rFonts w:cs="Times New Roman"/>
           <w:color w:val="000000"/>
-          <w:sz w:val="28"/>
-          <w:szCs w:val="28"/>
+          <w:szCs w:val="24"/>
         </w:rPr>
         <w:tab/>
       </w:r>
@@ -224,8 +257,7 @@
         <w:rPr>
           <w:rFonts w:cs="Times New Roman"/>
           <w:color w:val="000000"/>
-          <w:sz w:val="28"/>
-          <w:szCs w:val="28"/>
+          <w:szCs w:val="24"/>
         </w:rPr>
         <w:tab/>
         <w:t>________________________________________</w:t>
@@ -245,16 +277,14 @@
         <w:rPr>
           <w:rFonts w:cs="Times New Roman"/>
           <w:color w:val="000000"/>
-          <w:sz w:val="28"/>
-          <w:szCs w:val="28"/>
-        </w:rPr>
-      </w:pPr>
-      <w:r>
-        <w:rPr>
-          <w:rFonts w:cs="Times New Roman"/>
-          <w:color w:val="000000"/>
-          <w:sz w:val="28"/>
-          <w:szCs w:val="28"/>
+          <w:szCs w:val="24"/>
+        </w:rPr>
+      </w:pPr>
+      <w:r>
+        <w:rPr>
+          <w:rFonts w:cs="Times New Roman"/>
+          <w:color w:val="000000"/>
+          <w:szCs w:val="24"/>
         </w:rPr>
         <w:t>OCCUPATION:</w:t>
       </w:r>
@@ -262,8 +292,7 @@
         <w:rPr>
           <w:rFonts w:cs="Times New Roman"/>
           <w:color w:val="000000"/>
-          <w:sz w:val="28"/>
-          <w:szCs w:val="28"/>
+          <w:szCs w:val="24"/>
         </w:rPr>
         <w:tab/>
         <w:t>________________________________________</w:t>
@@ -283,16 +312,14 @@
         <w:rPr>
           <w:rFonts w:cs="Times New Roman"/>
           <w:color w:val="000000"/>
-          <w:sz w:val="28"/>
-          <w:szCs w:val="28"/>
-        </w:rPr>
-      </w:pPr>
-      <w:r>
-        <w:rPr>
-          <w:rFonts w:cs="Times New Roman"/>
-          <w:color w:val="000000"/>
-          <w:sz w:val="28"/>
-          <w:szCs w:val="28"/>
+          <w:szCs w:val="24"/>
+        </w:rPr>
+      </w:pPr>
+      <w:r>
+        <w:rPr>
+          <w:rFonts w:cs="Times New Roman"/>
+          <w:color w:val="000000"/>
+          <w:szCs w:val="24"/>
         </w:rPr>
         <w:t>TITLE:</w:t>
       </w:r>
@@ -300,8 +327,7 @@
         <w:rPr>
           <w:rFonts w:cs="Times New Roman"/>
           <w:color w:val="000000"/>
-          <w:sz w:val="28"/>
-          <w:szCs w:val="28"/>
+          <w:szCs w:val="24"/>
         </w:rPr>
         <w:tab/>
       </w:r>
@@ -309,8 +335,7 @@
         <w:rPr>
           <w:rFonts w:cs="Times New Roman"/>
           <w:color w:val="000000"/>
-          <w:sz w:val="28"/>
-          <w:szCs w:val="28"/>
+          <w:szCs w:val="24"/>
         </w:rPr>
         <w:tab/>
         <w:t>________________________________________</w:t>
@@ -330,16 +355,14 @@
         <w:rPr>
           <w:rFonts w:cs="Times New Roman"/>
           <w:color w:val="000000"/>
-          <w:sz w:val="28"/>
-          <w:szCs w:val="28"/>
-        </w:rPr>
-      </w:pPr>
-      <w:r>
-        <w:rPr>
-          <w:rFonts w:cs="Times New Roman"/>
-          <w:color w:val="000000"/>
-          <w:sz w:val="28"/>
-          <w:szCs w:val="28"/>
+          <w:szCs w:val="24"/>
+        </w:rPr>
+      </w:pPr>
+      <w:r>
+        <w:rPr>
+          <w:rFonts w:cs="Times New Roman"/>
+          <w:color w:val="000000"/>
+          <w:szCs w:val="24"/>
         </w:rPr>
         <w:t>ADDRESS:</w:t>
       </w:r>
@@ -347,8 +370,7 @@
         <w:rPr>
           <w:rFonts w:cs="Times New Roman"/>
           <w:color w:val="000000"/>
-          <w:sz w:val="28"/>
-          <w:szCs w:val="28"/>
+          <w:szCs w:val="24"/>
         </w:rPr>
         <w:tab/>
       </w:r>
@@ -356,8 +378,7 @@
         <w:rPr>
           <w:rFonts w:cs="Times New Roman"/>
           <w:color w:val="000000"/>
-          <w:sz w:val="28"/>
-          <w:szCs w:val="28"/>
+          <w:szCs w:val="24"/>
         </w:rPr>
         <w:tab/>
         <w:t>________________________________________</w:t>
@@ -377,16 +398,14 @@
         <w:rPr>
           <w:rFonts w:cs="Times New Roman"/>
           <w:color w:val="000000"/>
-          <w:sz w:val="28"/>
-          <w:szCs w:val="28"/>
-        </w:rPr>
-      </w:pPr>
-      <w:r>
-        <w:rPr>
-          <w:rFonts w:cs="Times New Roman"/>
-          <w:color w:val="000000"/>
-          <w:sz w:val="28"/>
-          <w:szCs w:val="28"/>
+          <w:szCs w:val="24"/>
+        </w:rPr>
+      </w:pPr>
+      <w:r>
+        <w:rPr>
+          <w:rFonts w:cs="Times New Roman"/>
+          <w:color w:val="000000"/>
+          <w:szCs w:val="24"/>
         </w:rPr>
         <w:t>TELEPHONE:</w:t>
       </w:r>
@@ -394,8 +413,7 @@
         <w:rPr>
           <w:rFonts w:cs="Times New Roman"/>
           <w:color w:val="000000"/>
-          <w:sz w:val="28"/>
-          <w:szCs w:val="28"/>
+          <w:szCs w:val="24"/>
         </w:rPr>
         <w:tab/>
         <w:t>________________________________________</w:t>
@@ -415,33 +433,61 @@
         <w:rPr>
           <w:rFonts w:cs="Times New Roman"/>
           <w:color w:val="000000"/>
-          <w:sz w:val="28"/>
-          <w:szCs w:val="28"/>
-        </w:rPr>
-      </w:pPr>
-      <w:r>
-        <w:rPr>
-          <w:rFonts w:cs="Times New Roman"/>
-          <w:color w:val="000000"/>
-          <w:sz w:val="28"/>
-          <w:szCs w:val="28"/>
+          <w:szCs w:val="24"/>
+        </w:rPr>
+      </w:pPr>
+      <w:r>
+        <w:rPr>
+          <w:rFonts w:cs="Times New Roman"/>
+          <w:color w:val="000000"/>
+          <w:szCs w:val="24"/>
         </w:rPr>
         <w:t xml:space="preserve">Are you the custodian of records for </w:t>
       </w:r>
       <w:r>
         <w:rPr>
           <w:rFonts w:cs="Times New Roman"/>
-          <w:sz w:val="28"/>
-          <w:szCs w:val="28"/>
-        </w:rPr>
-        <w:t>{{subpoena.witness.name_full()}}</w:t>
-      </w:r>
-      <w:r>
-        <w:rPr>
-          <w:rFonts w:cs="Times New Roman"/>
-          <w:color w:val="000000"/>
-          <w:sz w:val="28"/>
-          <w:szCs w:val="28"/>
+          <w:szCs w:val="24"/>
+        </w:rPr>
+        <w:t>{{</w:t>
+      </w:r>
+      <w:proofErr w:type="spellStart"/>
+      <w:r>
+        <w:rPr>
+          <w:rFonts w:cs="Times New Roman"/>
+          <w:szCs w:val="24"/>
+        </w:rPr>
+        <w:t>subpoena.witness.name_</w:t>
+      </w:r>
+      <w:proofErr w:type="gramStart"/>
+      <w:r>
+        <w:rPr>
+          <w:rFonts w:cs="Times New Roman"/>
+          <w:szCs w:val="24"/>
+        </w:rPr>
+        <w:t>full</w:t>
+      </w:r>
+      <w:proofErr w:type="spellEnd"/>
+      <w:r>
+        <w:rPr>
+          <w:rFonts w:cs="Times New Roman"/>
+          <w:szCs w:val="24"/>
+        </w:rPr>
+        <w:t>(</w:t>
+      </w:r>
+      <w:proofErr w:type="gramEnd"/>
+      <w:r>
+        <w:rPr>
+          <w:rFonts w:cs="Times New Roman"/>
+          <w:szCs w:val="24"/>
+        </w:rPr>
+        <w:t>)}}</w:t>
+      </w:r>
+      <w:r>
+        <w:rPr>
+          <w:rFonts w:cs="Times New Roman"/>
+          <w:color w:val="000000"/>
+          <w:szCs w:val="24"/>
         </w:rPr>
         <w:t>?</w:t>
       </w:r>
@@ -460,16 +506,14 @@
         <w:rPr>
           <w:rFonts w:cs="Times New Roman"/>
           <w:color w:val="000000"/>
-          <w:sz w:val="28"/>
-          <w:szCs w:val="28"/>
-        </w:rPr>
-      </w:pPr>
-      <w:r>
-        <w:rPr>
-          <w:rFonts w:cs="Times New Roman"/>
-          <w:color w:val="000000"/>
-          <w:sz w:val="28"/>
-          <w:szCs w:val="28"/>
+          <w:szCs w:val="24"/>
+        </w:rPr>
+      </w:pPr>
+      <w:r>
+        <w:rPr>
+          <w:rFonts w:cs="Times New Roman"/>
+          <w:color w:val="000000"/>
+          <w:szCs w:val="24"/>
         </w:rPr>
         <w:t>ANSWER:</w:t>
       </w:r>
@@ -477,8 +521,7 @@
         <w:rPr>
           <w:rFonts w:cs="Times New Roman"/>
           <w:color w:val="000000"/>
-          <w:sz w:val="28"/>
-          <w:szCs w:val="28"/>
+          <w:szCs w:val="24"/>
         </w:rPr>
         <w:tab/>
       </w:r>
@@ -486,8 +529,7 @@
         <w:rPr>
           <w:rFonts w:cs="Times New Roman"/>
           <w:color w:val="000000"/>
-          <w:sz w:val="28"/>
-          <w:szCs w:val="28"/>
+          <w:szCs w:val="24"/>
         </w:rPr>
         <w:tab/>
         <w:t>________________________________________</w:t>
@@ -507,58 +549,92 @@
         <w:rPr>
           <w:rFonts w:cs="Times New Roman"/>
           <w:color w:val="000000"/>
-          <w:sz w:val="28"/>
-          <w:szCs w:val="28"/>
-        </w:rPr>
-      </w:pPr>
-      <w:r>
-        <w:rPr>
-          <w:rFonts w:cs="Times New Roman"/>
-          <w:color w:val="000000"/>
-          <w:sz w:val="28"/>
-          <w:szCs w:val="28"/>
+          <w:szCs w:val="24"/>
+        </w:rPr>
+      </w:pPr>
+      <w:r>
+        <w:rPr>
+          <w:rFonts w:cs="Times New Roman"/>
+          <w:color w:val="000000"/>
+          <w:szCs w:val="24"/>
         </w:rPr>
         <w:t xml:space="preserve">As custodian of records for </w:t>
       </w:r>
       <w:r>
         <w:rPr>
           <w:rFonts w:cs="Times New Roman"/>
-          <w:sz w:val="28"/>
-          <w:szCs w:val="28"/>
-        </w:rPr>
-        <w:t>{{subpoena.witness.name_full()}}</w:t>
-      </w:r>
-      <w:r>
-        <w:rPr>
-          <w:rFonts w:cs="Times New Roman"/>
-          <w:color w:val="000000"/>
-          <w:sz w:val="28"/>
-          <w:szCs w:val="28"/>
+          <w:szCs w:val="24"/>
+        </w:rPr>
+        <w:t>{{</w:t>
+      </w:r>
+      <w:proofErr w:type="spellStart"/>
+      <w:r>
+        <w:rPr>
+          <w:rFonts w:cs="Times New Roman"/>
+          <w:szCs w:val="24"/>
+        </w:rPr>
+        <w:t>subpoena.witness.name_</w:t>
+      </w:r>
+      <w:proofErr w:type="gramStart"/>
+      <w:r>
+        <w:rPr>
+          <w:rFonts w:cs="Times New Roman"/>
+          <w:szCs w:val="24"/>
+        </w:rPr>
+        <w:t>full</w:t>
+      </w:r>
+      <w:proofErr w:type="spellEnd"/>
+      <w:r>
+        <w:rPr>
+          <w:rFonts w:cs="Times New Roman"/>
+          <w:szCs w:val="24"/>
+        </w:rPr>
+        <w:t>(</w:t>
+      </w:r>
+      <w:proofErr w:type="gramEnd"/>
+      <w:r>
+        <w:rPr>
+          <w:rFonts w:cs="Times New Roman"/>
+          <w:szCs w:val="24"/>
+        </w:rPr>
+        <w:t>)}}</w:t>
+      </w:r>
+      <w:r>
+        <w:rPr>
+          <w:rFonts w:cs="Times New Roman"/>
+          <w:color w:val="000000"/>
+          <w:szCs w:val="24"/>
         </w:rPr>
         <w:t xml:space="preserve">, are you familiar with whether </w:t>
       </w:r>
       <w:r>
         <w:rPr>
           <w:rFonts w:cs="Times New Roman"/>
-          <w:sz w:val="28"/>
-          <w:szCs w:val="28"/>
-        </w:rPr>
-        <w:t>{{subpoena.witness.name_full()}}</w:t>
-      </w:r>
-      <w:r>
-        <w:rPr>
-          <w:rFonts w:cs="Times New Roman"/>
-          <w:sz w:val="28"/>
-          <w:szCs w:val="28"/>
-        </w:rPr>
-        <w:t xml:space="preserve"> </w:t>
-      </w:r>
-      <w:r>
-        <w:rPr>
-          <w:rFonts w:cs="Times New Roman"/>
-          <w:color w:val="000000"/>
-          <w:sz w:val="28"/>
-          <w:szCs w:val="28"/>
+          <w:szCs w:val="24"/>
+        </w:rPr>
+        <w:t>{{</w:t>
+      </w:r>
+      <w:proofErr w:type="spellStart"/>
+      <w:r>
+        <w:rPr>
+          <w:rFonts w:cs="Times New Roman"/>
+          <w:szCs w:val="24"/>
+        </w:rPr>
+        <w:t>subpoena.witness.name_full</w:t>
+      </w:r>
+      <w:proofErr w:type="spellEnd"/>
+      <w:r>
+        <w:rPr>
+          <w:rFonts w:cs="Times New Roman"/>
+          <w:szCs w:val="24"/>
+        </w:rPr>
+        <w:t xml:space="preserve">()}} </w:t>
+      </w:r>
+      <w:r>
+        <w:rPr>
+          <w:rFonts w:cs="Times New Roman"/>
+          <w:color w:val="000000"/>
+          <w:szCs w:val="24"/>
         </w:rPr>
         <w:t>maintains records of its business activities?</w:t>
       </w:r>
@@ -577,16 +653,14 @@
         <w:rPr>
           <w:rFonts w:cs="Times New Roman"/>
           <w:color w:val="000000"/>
-          <w:sz w:val="28"/>
-          <w:szCs w:val="28"/>
-        </w:rPr>
-      </w:pPr>
-      <w:r>
-        <w:rPr>
-          <w:rFonts w:cs="Times New Roman"/>
-          <w:color w:val="000000"/>
-          <w:sz w:val="28"/>
-          <w:szCs w:val="28"/>
+          <w:szCs w:val="24"/>
+        </w:rPr>
+      </w:pPr>
+      <w:r>
+        <w:rPr>
+          <w:rFonts w:cs="Times New Roman"/>
+          <w:color w:val="000000"/>
+          <w:szCs w:val="24"/>
         </w:rPr>
         <w:t>ANSWER:</w:t>
       </w:r>
@@ -594,8 +668,7 @@
         <w:rPr>
           <w:rFonts w:cs="Times New Roman"/>
           <w:color w:val="000000"/>
-          <w:sz w:val="28"/>
-          <w:szCs w:val="28"/>
+          <w:szCs w:val="24"/>
         </w:rPr>
         <w:tab/>
       </w:r>
@@ -603,8 +676,7 @@
         <w:rPr>
           <w:rFonts w:cs="Times New Roman"/>
           <w:color w:val="000000"/>
-          <w:sz w:val="28"/>
-          <w:szCs w:val="28"/>
+          <w:szCs w:val="24"/>
         </w:rPr>
         <w:tab/>
         <w:t>________________________________________</w:t>
@@ -624,41 +696,61 @@
         <w:rPr>
           <w:rFonts w:cs="Times New Roman"/>
           <w:color w:val="000000"/>
-          <w:sz w:val="28"/>
-          <w:szCs w:val="28"/>
-        </w:rPr>
-      </w:pPr>
-      <w:r>
-        <w:rPr>
-          <w:rFonts w:cs="Times New Roman"/>
-          <w:color w:val="000000"/>
-          <w:sz w:val="28"/>
-          <w:szCs w:val="28"/>
+          <w:szCs w:val="24"/>
+        </w:rPr>
+      </w:pPr>
+      <w:r>
+        <w:rPr>
+          <w:rFonts w:cs="Times New Roman"/>
+          <w:color w:val="000000"/>
+          <w:szCs w:val="24"/>
         </w:rPr>
         <w:t xml:space="preserve">Are the records of </w:t>
       </w:r>
       <w:r>
         <w:rPr>
           <w:rFonts w:cs="Times New Roman"/>
-          <w:sz w:val="28"/>
-          <w:szCs w:val="28"/>
-        </w:rPr>
-        <w:t>{{subpoena.witness.name_full()}}</w:t>
-      </w:r>
-      <w:r>
-        <w:rPr>
-          <w:rFonts w:cs="Times New Roman"/>
-          <w:sz w:val="28"/>
-          <w:szCs w:val="28"/>
-        </w:rPr>
-        <w:t xml:space="preserve"> </w:t>
-      </w:r>
-      <w:r>
-        <w:rPr>
-          <w:rFonts w:cs="Times New Roman"/>
-          <w:color w:val="000000"/>
-          <w:sz w:val="28"/>
-          <w:szCs w:val="28"/>
+          <w:szCs w:val="24"/>
+        </w:rPr>
+        <w:t>{{</w:t>
+      </w:r>
+      <w:proofErr w:type="spellStart"/>
+      <w:r>
+        <w:rPr>
+          <w:rFonts w:cs="Times New Roman"/>
+          <w:szCs w:val="24"/>
+        </w:rPr>
+        <w:t>subpoena.witness.name_</w:t>
+      </w:r>
+      <w:proofErr w:type="gramStart"/>
+      <w:r>
+        <w:rPr>
+          <w:rFonts w:cs="Times New Roman"/>
+          <w:szCs w:val="24"/>
+        </w:rPr>
+        <w:t>full</w:t>
+      </w:r>
+      <w:proofErr w:type="spellEnd"/>
+      <w:r>
+        <w:rPr>
+          <w:rFonts w:cs="Times New Roman"/>
+          <w:szCs w:val="24"/>
+        </w:rPr>
+        <w:t>(</w:t>
+      </w:r>
+      <w:proofErr w:type="gramEnd"/>
+      <w:r>
+        <w:rPr>
+          <w:rFonts w:cs="Times New Roman"/>
+          <w:szCs w:val="24"/>
+        </w:rPr>
+        <w:t xml:space="preserve">)}} </w:t>
+      </w:r>
+      <w:r>
+        <w:rPr>
+          <w:rFonts w:cs="Times New Roman"/>
+          <w:color w:val="000000"/>
+          <w:szCs w:val="24"/>
         </w:rPr>
         <w:t>kept under your care, supervision, custody, or control?</w:t>
       </w:r>
@@ -677,16 +769,14 @@
         <w:rPr>
           <w:rFonts w:cs="Times New Roman"/>
           <w:color w:val="000000"/>
-          <w:sz w:val="28"/>
-          <w:szCs w:val="28"/>
-        </w:rPr>
-      </w:pPr>
-      <w:r>
-        <w:rPr>
-          <w:rFonts w:cs="Times New Roman"/>
-          <w:color w:val="000000"/>
-          <w:sz w:val="28"/>
-          <w:szCs w:val="28"/>
+          <w:szCs w:val="24"/>
+        </w:rPr>
+      </w:pPr>
+      <w:r>
+        <w:rPr>
+          <w:rFonts w:cs="Times New Roman"/>
+          <w:color w:val="000000"/>
+          <w:szCs w:val="24"/>
         </w:rPr>
         <w:t>ANSWER:</w:t>
       </w:r>
@@ -694,8 +784,7 @@
         <w:rPr>
           <w:rFonts w:cs="Times New Roman"/>
           <w:color w:val="000000"/>
-          <w:sz w:val="28"/>
-          <w:szCs w:val="28"/>
+          <w:szCs w:val="24"/>
         </w:rPr>
         <w:tab/>
       </w:r>
@@ -703,30 +792,10 @@
         <w:rPr>
           <w:rFonts w:cs="Times New Roman"/>
           <w:color w:val="000000"/>
-          <w:sz w:val="28"/>
-          <w:szCs w:val="28"/>
+          <w:szCs w:val="24"/>
         </w:rPr>
         <w:tab/>
         <w:t>________________________________________</w:t>
-      </w:r>
-    </w:p>
-    <w:p>
-      <w:pPr>
-        <w:rPr>
-          <w:rFonts w:cs="Times New Roman"/>
-          <w:color w:val="000000"/>
-          <w:sz w:val="28"/>
-          <w:szCs w:val="28"/>
-        </w:rPr>
-      </w:pPr>
-      <w:r>
-        <w:rPr>
-          <w:rFonts w:cs="Times New Roman"/>
-          <w:color w:val="000000"/>
-          <w:sz w:val="28"/>
-          <w:szCs w:val="28"/>
-        </w:rPr>
-        <w:br w:type="page"/>
       </w:r>
     </w:p>
     <w:p>
@@ -743,65 +812,81 @@
         <w:rPr>
           <w:rFonts w:cs="Times New Roman"/>
           <w:color w:val="000000"/>
-          <w:sz w:val="28"/>
-          <w:szCs w:val="28"/>
-        </w:rPr>
-      </w:pPr>
-      <w:r>
-        <w:rPr>
-          <w:rFonts w:cs="Times New Roman"/>
-          <w:color w:val="000000"/>
-          <w:sz w:val="28"/>
-          <w:szCs w:val="28"/>
-        </w:rPr>
-        <w:lastRenderedPageBreak/>
+          <w:szCs w:val="24"/>
+        </w:rPr>
+      </w:pPr>
+      <w:r>
+        <w:rPr>
+          <w:rFonts w:cs="Times New Roman"/>
+          <w:color w:val="000000"/>
+          <w:szCs w:val="24"/>
+        </w:rPr>
         <w:t xml:space="preserve">Have you received a Subpoena Duces Tecum for the production of </w:t>
       </w:r>
       <w:r>
         <w:rPr>
           <w:rFonts w:cs="Times New Roman"/>
-          <w:sz w:val="28"/>
-          <w:szCs w:val="28"/>
+          <w:szCs w:val="24"/>
         </w:rPr>
         <w:t xml:space="preserve">the documents described on Exhibit A, attached hereto, from </w:t>
       </w:r>
       <w:r>
         <w:rPr>
           <w:rFonts w:cs="Times New Roman"/>
-          <w:sz w:val="28"/>
-          <w:szCs w:val="28"/>
-        </w:rPr>
-        <w:t>{{subpoena.</w:t>
-      </w:r>
-      <w:r>
-        <w:rPr>
-          <w:rFonts w:cs="Times New Roman"/>
-          <w:sz w:val="28"/>
-          <w:szCs w:val="28"/>
-        </w:rPr>
-        <w:t>beginning_</w:t>
-      </w:r>
-      <w:r>
-        <w:rPr>
-          <w:rFonts w:cs="Times New Roman"/>
-          <w:sz w:val="28"/>
-          <w:szCs w:val="28"/>
+          <w:szCs w:val="24"/>
+        </w:rPr>
+        <w:t>{{</w:t>
+      </w:r>
+      <w:proofErr w:type="spellStart"/>
+      <w:proofErr w:type="gramStart"/>
+      <w:r>
+        <w:rPr>
+          <w:rFonts w:cs="Times New Roman"/>
+          <w:szCs w:val="24"/>
+        </w:rPr>
+        <w:t>subpoena.</w:t>
+      </w:r>
+      <w:r>
+        <w:rPr>
+          <w:rFonts w:cs="Times New Roman"/>
+          <w:szCs w:val="24"/>
+        </w:rPr>
+        <w:t>beginning</w:t>
+      </w:r>
+      <w:proofErr w:type="gramEnd"/>
+      <w:r>
+        <w:rPr>
+          <w:rFonts w:cs="Times New Roman"/>
+          <w:szCs w:val="24"/>
+        </w:rPr>
+        <w:t>_</w:t>
+      </w:r>
+      <w:r>
+        <w:rPr>
+          <w:rFonts w:cs="Times New Roman"/>
+          <w:szCs w:val="24"/>
         </w:rPr>
         <w:t>production</w:t>
       </w:r>
       <w:r>
         <w:rPr>
           <w:rFonts w:cs="Times New Roman"/>
-          <w:sz w:val="28"/>
-          <w:szCs w:val="28"/>
-        </w:rPr>
-        <w:t>_date}}</w:t>
-      </w:r>
-      <w:r>
-        <w:rPr>
-          <w:rFonts w:cs="Times New Roman"/>
-          <w:sz w:val="28"/>
-          <w:szCs w:val="28"/>
+          <w:szCs w:val="24"/>
+        </w:rPr>
+        <w:t>_date</w:t>
+      </w:r>
+      <w:proofErr w:type="spellEnd"/>
+      <w:r>
+        <w:rPr>
+          <w:rFonts w:cs="Times New Roman"/>
+          <w:szCs w:val="24"/>
+        </w:rPr>
+        <w:t>}}</w:t>
+      </w:r>
+      <w:r>
+        <w:rPr>
+          <w:rFonts w:cs="Times New Roman"/>
+          <w:szCs w:val="24"/>
         </w:rPr>
         <w:t>, through the date of the response</w:t>
       </w:r>
@@ -809,8 +894,7 @@
         <w:rPr>
           <w:rFonts w:cs="Times New Roman"/>
           <w:color w:val="000000"/>
-          <w:sz w:val="28"/>
-          <w:szCs w:val="28"/>
+          <w:szCs w:val="24"/>
         </w:rPr>
         <w:t>?</w:t>
       </w:r>
@@ -829,16 +913,14 @@
         <w:rPr>
           <w:rFonts w:cs="Times New Roman"/>
           <w:color w:val="000000"/>
-          <w:sz w:val="28"/>
-          <w:szCs w:val="28"/>
-        </w:rPr>
-      </w:pPr>
-      <w:r>
-        <w:rPr>
-          <w:rFonts w:cs="Times New Roman"/>
-          <w:color w:val="000000"/>
-          <w:sz w:val="28"/>
-          <w:szCs w:val="28"/>
+          <w:szCs w:val="24"/>
+        </w:rPr>
+      </w:pPr>
+      <w:r>
+        <w:rPr>
+          <w:rFonts w:cs="Times New Roman"/>
+          <w:color w:val="000000"/>
+          <w:szCs w:val="24"/>
         </w:rPr>
         <w:t>ANSWER:</w:t>
       </w:r>
@@ -846,8 +928,7 @@
         <w:rPr>
           <w:rFonts w:cs="Times New Roman"/>
           <w:color w:val="000000"/>
-          <w:sz w:val="28"/>
-          <w:szCs w:val="28"/>
+          <w:szCs w:val="24"/>
         </w:rPr>
         <w:tab/>
         <w:t>____________________________________________</w:t>
@@ -867,33 +948,61 @@
         <w:rPr>
           <w:rFonts w:cs="Times New Roman"/>
           <w:color w:val="000000"/>
-          <w:sz w:val="28"/>
-          <w:szCs w:val="28"/>
-        </w:rPr>
-      </w:pPr>
-      <w:r>
-        <w:rPr>
-          <w:rFonts w:cs="Times New Roman"/>
-          <w:color w:val="000000"/>
-          <w:sz w:val="28"/>
-          <w:szCs w:val="28"/>
+          <w:szCs w:val="24"/>
+        </w:rPr>
+      </w:pPr>
+      <w:r>
+        <w:rPr>
+          <w:rFonts w:cs="Times New Roman"/>
+          <w:color w:val="000000"/>
+          <w:szCs w:val="24"/>
         </w:rPr>
         <w:t xml:space="preserve">Were the requested records transmitted to your files, and did you maintain the records as part of your duties as the custodian of records for </w:t>
       </w:r>
       <w:r>
         <w:rPr>
           <w:rFonts w:cs="Times New Roman"/>
-          <w:sz w:val="28"/>
-          <w:szCs w:val="28"/>
-        </w:rPr>
-        <w:t>{{subpoena.witness.name_full()}}</w:t>
-      </w:r>
-      <w:r>
-        <w:rPr>
-          <w:rFonts w:cs="Times New Roman"/>
-          <w:color w:val="000000"/>
-          <w:sz w:val="28"/>
-          <w:szCs w:val="28"/>
+          <w:szCs w:val="24"/>
+        </w:rPr>
+        <w:t>{{</w:t>
+      </w:r>
+      <w:proofErr w:type="spellStart"/>
+      <w:r>
+        <w:rPr>
+          <w:rFonts w:cs="Times New Roman"/>
+          <w:szCs w:val="24"/>
+        </w:rPr>
+        <w:t>subpoena.witness.name_</w:t>
+      </w:r>
+      <w:proofErr w:type="gramStart"/>
+      <w:r>
+        <w:rPr>
+          <w:rFonts w:cs="Times New Roman"/>
+          <w:szCs w:val="24"/>
+        </w:rPr>
+        <w:t>full</w:t>
+      </w:r>
+      <w:proofErr w:type="spellEnd"/>
+      <w:r>
+        <w:rPr>
+          <w:rFonts w:cs="Times New Roman"/>
+          <w:szCs w:val="24"/>
+        </w:rPr>
+        <w:t>(</w:t>
+      </w:r>
+      <w:proofErr w:type="gramEnd"/>
+      <w:r>
+        <w:rPr>
+          <w:rFonts w:cs="Times New Roman"/>
+          <w:szCs w:val="24"/>
+        </w:rPr>
+        <w:t>)}}</w:t>
+      </w:r>
+      <w:r>
+        <w:rPr>
+          <w:rFonts w:cs="Times New Roman"/>
+          <w:color w:val="000000"/>
+          <w:szCs w:val="24"/>
         </w:rPr>
         <w:t>?</w:t>
       </w:r>
@@ -912,16 +1021,14 @@
         <w:rPr>
           <w:rFonts w:cs="Times New Roman"/>
           <w:color w:val="000000"/>
-          <w:sz w:val="28"/>
-          <w:szCs w:val="28"/>
-        </w:rPr>
-      </w:pPr>
-      <w:r>
-        <w:rPr>
-          <w:rFonts w:cs="Times New Roman"/>
-          <w:color w:val="000000"/>
-          <w:sz w:val="28"/>
-          <w:szCs w:val="28"/>
+          <w:szCs w:val="24"/>
+        </w:rPr>
+      </w:pPr>
+      <w:r>
+        <w:rPr>
+          <w:rFonts w:cs="Times New Roman"/>
+          <w:color w:val="000000"/>
+          <w:szCs w:val="24"/>
         </w:rPr>
         <w:t>ANSWER:</w:t>
       </w:r>
@@ -929,8 +1036,7 @@
         <w:rPr>
           <w:rFonts w:cs="Times New Roman"/>
           <w:color w:val="000000"/>
-          <w:sz w:val="28"/>
-          <w:szCs w:val="28"/>
+          <w:szCs w:val="24"/>
         </w:rPr>
         <w:tab/>
       </w:r>
@@ -938,8 +1044,7 @@
         <w:rPr>
           <w:rFonts w:cs="Times New Roman"/>
           <w:color w:val="000000"/>
-          <w:sz w:val="28"/>
-          <w:szCs w:val="28"/>
+          <w:szCs w:val="24"/>
         </w:rPr>
         <w:tab/>
         <w:t>_______________________________________</w:t>
@@ -959,16 +1064,14 @@
         <w:rPr>
           <w:rFonts w:cs="Times New Roman"/>
           <w:color w:val="000000"/>
-          <w:sz w:val="28"/>
-          <w:szCs w:val="28"/>
-        </w:rPr>
-      </w:pPr>
-      <w:r>
-        <w:rPr>
-          <w:rFonts w:cs="Times New Roman"/>
-          <w:color w:val="000000"/>
-          <w:sz w:val="28"/>
-          <w:szCs w:val="28"/>
+          <w:szCs w:val="24"/>
+        </w:rPr>
+      </w:pPr>
+      <w:r>
+        <w:rPr>
+          <w:rFonts w:cs="Times New Roman"/>
+          <w:color w:val="000000"/>
+          <w:szCs w:val="24"/>
         </w:rPr>
         <w:t>Are you able to identify these records as the originals or true and correct copies of the originals?</w:t>
       </w:r>
@@ -987,16 +1090,14 @@
         <w:rPr>
           <w:rFonts w:cs="Times New Roman"/>
           <w:color w:val="000000"/>
-          <w:sz w:val="28"/>
-          <w:szCs w:val="28"/>
-        </w:rPr>
-      </w:pPr>
-      <w:r>
-        <w:rPr>
-          <w:rFonts w:cs="Times New Roman"/>
-          <w:color w:val="000000"/>
-          <w:sz w:val="28"/>
-          <w:szCs w:val="28"/>
+          <w:szCs w:val="24"/>
+        </w:rPr>
+      </w:pPr>
+      <w:r>
+        <w:rPr>
+          <w:rFonts w:cs="Times New Roman"/>
+          <w:color w:val="000000"/>
+          <w:szCs w:val="24"/>
         </w:rPr>
         <w:t>ANSWER:</w:t>
       </w:r>
@@ -1004,8 +1105,7 @@
         <w:rPr>
           <w:rFonts w:cs="Times New Roman"/>
           <w:color w:val="000000"/>
-          <w:sz w:val="28"/>
-          <w:szCs w:val="28"/>
+          <w:szCs w:val="24"/>
         </w:rPr>
         <w:tab/>
       </w:r>
@@ -1013,8 +1113,7 @@
         <w:rPr>
           <w:rFonts w:cs="Times New Roman"/>
           <w:color w:val="000000"/>
-          <w:sz w:val="28"/>
-          <w:szCs w:val="28"/>
+          <w:szCs w:val="24"/>
         </w:rPr>
         <w:tab/>
         <w:t>_______________________________________</w:t>
@@ -1034,33 +1133,61 @@
         <w:rPr>
           <w:rFonts w:cs="Times New Roman"/>
           <w:color w:val="000000"/>
-          <w:sz w:val="28"/>
-          <w:szCs w:val="28"/>
-        </w:rPr>
-      </w:pPr>
-      <w:r>
-        <w:rPr>
-          <w:rFonts w:cs="Times New Roman"/>
-          <w:color w:val="000000"/>
-          <w:sz w:val="28"/>
-          <w:szCs w:val="28"/>
+          <w:szCs w:val="24"/>
+        </w:rPr>
+      </w:pPr>
+      <w:r>
+        <w:rPr>
+          <w:rFonts w:cs="Times New Roman"/>
+          <w:color w:val="000000"/>
+          <w:szCs w:val="24"/>
         </w:rPr>
         <w:t xml:space="preserve">Were these records made and kept in the regular course of </w:t>
       </w:r>
       <w:r>
         <w:rPr>
           <w:rFonts w:cs="Times New Roman"/>
-          <w:sz w:val="28"/>
-          <w:szCs w:val="28"/>
-        </w:rPr>
-        <w:t>{{subpoena.witness.name_full()}}</w:t>
-      </w:r>
-      <w:r>
-        <w:rPr>
-          <w:rFonts w:cs="Times New Roman"/>
-          <w:color w:val="000000"/>
-          <w:sz w:val="28"/>
-          <w:szCs w:val="28"/>
+          <w:szCs w:val="24"/>
+        </w:rPr>
+        <w:t>{{</w:t>
+      </w:r>
+      <w:proofErr w:type="spellStart"/>
+      <w:r>
+        <w:rPr>
+          <w:rFonts w:cs="Times New Roman"/>
+          <w:szCs w:val="24"/>
+        </w:rPr>
+        <w:t>subpoena.witness.name_</w:t>
+      </w:r>
+      <w:proofErr w:type="gramStart"/>
+      <w:r>
+        <w:rPr>
+          <w:rFonts w:cs="Times New Roman"/>
+          <w:szCs w:val="24"/>
+        </w:rPr>
+        <w:t>full</w:t>
+      </w:r>
+      <w:proofErr w:type="spellEnd"/>
+      <w:r>
+        <w:rPr>
+          <w:rFonts w:cs="Times New Roman"/>
+          <w:szCs w:val="24"/>
+        </w:rPr>
+        <w:t>(</w:t>
+      </w:r>
+      <w:proofErr w:type="gramEnd"/>
+      <w:r>
+        <w:rPr>
+          <w:rFonts w:cs="Times New Roman"/>
+          <w:szCs w:val="24"/>
+        </w:rPr>
+        <w:t>)}}</w:t>
+      </w:r>
+      <w:r>
+        <w:rPr>
+          <w:rFonts w:cs="Times New Roman"/>
+          <w:color w:val="000000"/>
+          <w:szCs w:val="24"/>
         </w:rPr>
         <w:t>’s business?</w:t>
       </w:r>
@@ -1079,16 +1206,14 @@
         <w:rPr>
           <w:rFonts w:cs="Times New Roman"/>
           <w:color w:val="000000"/>
-          <w:sz w:val="28"/>
-          <w:szCs w:val="28"/>
-        </w:rPr>
-      </w:pPr>
-      <w:r>
-        <w:rPr>
-          <w:rFonts w:cs="Times New Roman"/>
-          <w:color w:val="000000"/>
-          <w:sz w:val="28"/>
-          <w:szCs w:val="28"/>
+          <w:szCs w:val="24"/>
+        </w:rPr>
+      </w:pPr>
+      <w:r>
+        <w:rPr>
+          <w:rFonts w:cs="Times New Roman"/>
+          <w:color w:val="000000"/>
+          <w:szCs w:val="24"/>
         </w:rPr>
         <w:t>ANSWER:</w:t>
       </w:r>
@@ -1096,8 +1221,7 @@
         <w:rPr>
           <w:rFonts w:cs="Times New Roman"/>
           <w:color w:val="000000"/>
-          <w:sz w:val="28"/>
-          <w:szCs w:val="28"/>
+          <w:szCs w:val="24"/>
         </w:rPr>
         <w:tab/>
       </w:r>
@@ -1105,8 +1229,7 @@
         <w:rPr>
           <w:rFonts w:cs="Times New Roman"/>
           <w:color w:val="000000"/>
-          <w:sz w:val="28"/>
-          <w:szCs w:val="28"/>
+          <w:szCs w:val="24"/>
         </w:rPr>
         <w:tab/>
         <w:t>_______________________________________</w:t>
@@ -1129,33 +1252,61 @@
         <w:rPr>
           <w:rFonts w:cs="Times New Roman"/>
           <w:color w:val="000000"/>
-          <w:sz w:val="28"/>
-          <w:szCs w:val="28"/>
-        </w:rPr>
-      </w:pPr>
-      <w:r>
-        <w:rPr>
-          <w:rFonts w:cs="Times New Roman"/>
-          <w:color w:val="000000"/>
-          <w:sz w:val="28"/>
-          <w:szCs w:val="28"/>
+          <w:szCs w:val="24"/>
+        </w:rPr>
+      </w:pPr>
+      <w:r>
+        <w:rPr>
+          <w:rFonts w:cs="Times New Roman"/>
+          <w:color w:val="000000"/>
+          <w:szCs w:val="24"/>
         </w:rPr>
         <w:t xml:space="preserve">In the regular course of </w:t>
       </w:r>
       <w:r>
         <w:rPr>
           <w:rFonts w:cs="Times New Roman"/>
-          <w:sz w:val="28"/>
-          <w:szCs w:val="28"/>
-        </w:rPr>
-        <w:t>{{subpoena.witness.name_full()}}</w:t>
-      </w:r>
-      <w:r>
-        <w:rPr>
-          <w:rFonts w:cs="Times New Roman"/>
-          <w:color w:val="000000"/>
-          <w:sz w:val="28"/>
-          <w:szCs w:val="28"/>
+          <w:szCs w:val="24"/>
+        </w:rPr>
+        <w:t>{{</w:t>
+      </w:r>
+      <w:proofErr w:type="spellStart"/>
+      <w:r>
+        <w:rPr>
+          <w:rFonts w:cs="Times New Roman"/>
+          <w:szCs w:val="24"/>
+        </w:rPr>
+        <w:t>subpoena.witness.name_</w:t>
+      </w:r>
+      <w:proofErr w:type="gramStart"/>
+      <w:r>
+        <w:rPr>
+          <w:rFonts w:cs="Times New Roman"/>
+          <w:szCs w:val="24"/>
+        </w:rPr>
+        <w:t>full</w:t>
+      </w:r>
+      <w:proofErr w:type="spellEnd"/>
+      <w:r>
+        <w:rPr>
+          <w:rFonts w:cs="Times New Roman"/>
+          <w:szCs w:val="24"/>
+        </w:rPr>
+        <w:t>(</w:t>
+      </w:r>
+      <w:proofErr w:type="gramEnd"/>
+      <w:r>
+        <w:rPr>
+          <w:rFonts w:cs="Times New Roman"/>
+          <w:szCs w:val="24"/>
+        </w:rPr>
+        <w:t>)}}</w:t>
+      </w:r>
+      <w:r>
+        <w:rPr>
+          <w:rFonts w:cs="Times New Roman"/>
+          <w:color w:val="000000"/>
+          <w:szCs w:val="24"/>
         </w:rPr>
         <w:t xml:space="preserve">’s business, did the person who signed, produced, or filed the records and reports </w:t>
       </w:r>
@@ -1165,8 +1316,7 @@
           <w:i/>
           <w:iCs/>
           <w:color w:val="000000"/>
-          <w:sz w:val="28"/>
-          <w:szCs w:val="28"/>
+          <w:szCs w:val="24"/>
         </w:rPr>
         <w:t>either</w:t>
       </w:r>
@@ -1174,8 +1324,7 @@
         <w:rPr>
           <w:rFonts w:cs="Times New Roman"/>
           <w:color w:val="000000"/>
-          <w:sz w:val="28"/>
-          <w:szCs w:val="28"/>
+          <w:szCs w:val="24"/>
         </w:rPr>
         <w:t xml:space="preserve"> have personal knowledge of the entries shown on the records and reports </w:t>
       </w:r>
@@ -1185,8 +1334,7 @@
           <w:i/>
           <w:iCs/>
           <w:color w:val="000000"/>
-          <w:sz w:val="28"/>
-          <w:szCs w:val="28"/>
+          <w:szCs w:val="24"/>
         </w:rPr>
         <w:t>or</w:t>
       </w:r>
@@ -1194,8 +1342,7 @@
         <w:rPr>
           <w:rFonts w:cs="Times New Roman"/>
           <w:color w:val="000000"/>
-          <w:sz w:val="28"/>
-          <w:szCs w:val="28"/>
+          <w:szCs w:val="24"/>
         </w:rPr>
         <w:t xml:space="preserve"> obtain the information to make the entries from sources who have such personal knowledge?</w:t>
       </w:r>
@@ -1214,16 +1361,14 @@
         <w:rPr>
           <w:rFonts w:cs="Times New Roman"/>
           <w:color w:val="000000"/>
-          <w:sz w:val="28"/>
-          <w:szCs w:val="28"/>
-        </w:rPr>
-      </w:pPr>
-      <w:r>
-        <w:rPr>
-          <w:rFonts w:cs="Times New Roman"/>
-          <w:color w:val="000000"/>
-          <w:sz w:val="28"/>
-          <w:szCs w:val="28"/>
+          <w:szCs w:val="24"/>
+        </w:rPr>
+      </w:pPr>
+      <w:r>
+        <w:rPr>
+          <w:rFonts w:cs="Times New Roman"/>
+          <w:color w:val="000000"/>
+          <w:szCs w:val="24"/>
         </w:rPr>
         <w:t>ANSWER:</w:t>
       </w:r>
@@ -1231,8 +1376,7 @@
         <w:rPr>
           <w:rFonts w:cs="Times New Roman"/>
           <w:color w:val="000000"/>
-          <w:sz w:val="28"/>
-          <w:szCs w:val="28"/>
+          <w:szCs w:val="24"/>
         </w:rPr>
         <w:tab/>
       </w:r>
@@ -1240,8 +1384,7 @@
         <w:rPr>
           <w:rFonts w:cs="Times New Roman"/>
           <w:color w:val="000000"/>
-          <w:sz w:val="28"/>
-          <w:szCs w:val="28"/>
+          <w:szCs w:val="24"/>
         </w:rPr>
         <w:tab/>
         <w:t>_______________________________________</w:t>
@@ -1261,17 +1404,16 @@
         <w:rPr>
           <w:rFonts w:cs="Times New Roman"/>
           <w:color w:val="000000"/>
-          <w:sz w:val="28"/>
-          <w:szCs w:val="28"/>
-        </w:rPr>
-      </w:pPr>
-      <w:r>
-        <w:rPr>
-          <w:rFonts w:cs="Times New Roman"/>
-          <w:color w:val="000000"/>
-          <w:sz w:val="28"/>
-          <w:szCs w:val="28"/>
-        </w:rPr>
+          <w:szCs w:val="24"/>
+        </w:rPr>
+      </w:pPr>
+      <w:r>
+        <w:rPr>
+          <w:rFonts w:cs="Times New Roman"/>
+          <w:color w:val="000000"/>
+          <w:szCs w:val="24"/>
+        </w:rPr>
+        <w:lastRenderedPageBreak/>
         <w:t>Were such memoranda or documents then transmitted to your files and thereafter maintained under your care, supervision, direction, custody, control, or access as custodian of records?</w:t>
       </w:r>
     </w:p>
@@ -1289,16 +1431,14 @@
         <w:rPr>
           <w:rFonts w:cs="Times New Roman"/>
           <w:color w:val="000000"/>
-          <w:sz w:val="28"/>
-          <w:szCs w:val="28"/>
-        </w:rPr>
-      </w:pPr>
-      <w:r>
-        <w:rPr>
-          <w:rFonts w:cs="Times New Roman"/>
-          <w:color w:val="000000"/>
-          <w:sz w:val="28"/>
-          <w:szCs w:val="28"/>
+          <w:szCs w:val="24"/>
+        </w:rPr>
+      </w:pPr>
+      <w:r>
+        <w:rPr>
+          <w:rFonts w:cs="Times New Roman"/>
+          <w:color w:val="000000"/>
+          <w:szCs w:val="24"/>
         </w:rPr>
         <w:t>ANSWER:</w:t>
       </w:r>
@@ -1306,8 +1446,7 @@
         <w:rPr>
           <w:rFonts w:cs="Times New Roman"/>
           <w:color w:val="000000"/>
-          <w:sz w:val="28"/>
-          <w:szCs w:val="28"/>
+          <w:szCs w:val="24"/>
         </w:rPr>
         <w:tab/>
       </w:r>
@@ -1315,8 +1454,7 @@
         <w:rPr>
           <w:rFonts w:cs="Times New Roman"/>
           <w:color w:val="000000"/>
-          <w:sz w:val="28"/>
-          <w:szCs w:val="28"/>
+          <w:szCs w:val="24"/>
         </w:rPr>
         <w:tab/>
         <w:t>_______________________________________</w:t>
@@ -1336,18 +1474,52 @@
         <w:rPr>
           <w:rFonts w:cs="Times New Roman"/>
           <w:color w:val="000000"/>
-          <w:sz w:val="28"/>
-          <w:szCs w:val="28"/>
-        </w:rPr>
-      </w:pPr>
-      <w:r>
-        <w:rPr>
-          <w:rFonts w:cs="Times New Roman"/>
-          <w:color w:val="000000"/>
-          <w:sz w:val="28"/>
-          <w:szCs w:val="28"/>
-        </w:rPr>
-        <w:t>Were the memoranda or documents that were transmitted to your files original entries on the part of the Custodian or other employee or member of the staff of this facility?</w:t>
+          <w:szCs w:val="24"/>
+        </w:rPr>
+      </w:pPr>
+      <w:r>
+        <w:rPr>
+          <w:rFonts w:cs="Times New Roman"/>
+          <w:color w:val="000000"/>
+          <w:szCs w:val="24"/>
+        </w:rPr>
+        <w:t xml:space="preserve">Were the memoranda or documents that were transmitted to your </w:t>
+      </w:r>
+      <w:proofErr w:type="gramStart"/>
+      <w:r>
+        <w:rPr>
+          <w:rFonts w:cs="Times New Roman"/>
+          <w:color w:val="000000"/>
+          <w:szCs w:val="24"/>
+        </w:rPr>
+        <w:t>files</w:t>
+      </w:r>
+      <w:proofErr w:type="gramEnd"/>
+      <w:r>
+        <w:rPr>
+          <w:rFonts w:cs="Times New Roman"/>
+          <w:color w:val="000000"/>
+          <w:szCs w:val="24"/>
+        </w:rPr>
+        <w:t xml:space="preserve"> original entries on the part of the Custodian or other </w:t>
+      </w:r>
+      <w:proofErr w:type="gramStart"/>
+      <w:r>
+        <w:rPr>
+          <w:rFonts w:cs="Times New Roman"/>
+          <w:color w:val="000000"/>
+          <w:szCs w:val="24"/>
+        </w:rPr>
+        <w:t>employee</w:t>
+      </w:r>
+      <w:proofErr w:type="gramEnd"/>
+      <w:r>
+        <w:rPr>
+          <w:rFonts w:cs="Times New Roman"/>
+          <w:color w:val="000000"/>
+          <w:szCs w:val="24"/>
+        </w:rPr>
+        <w:t xml:space="preserve"> or member of the staff of this facility?</w:t>
       </w:r>
     </w:p>
     <w:p>
@@ -1364,16 +1536,14 @@
         <w:rPr>
           <w:rFonts w:cs="Times New Roman"/>
           <w:color w:val="000000"/>
-          <w:sz w:val="28"/>
-          <w:szCs w:val="28"/>
-        </w:rPr>
-      </w:pPr>
-      <w:r>
-        <w:rPr>
-          <w:rFonts w:cs="Times New Roman"/>
-          <w:color w:val="000000"/>
-          <w:sz w:val="28"/>
-          <w:szCs w:val="28"/>
+          <w:szCs w:val="24"/>
+        </w:rPr>
+      </w:pPr>
+      <w:r>
+        <w:rPr>
+          <w:rFonts w:cs="Times New Roman"/>
+          <w:color w:val="000000"/>
+          <w:szCs w:val="24"/>
         </w:rPr>
         <w:t>ANSWER:</w:t>
       </w:r>
@@ -1381,8 +1551,7 @@
         <w:rPr>
           <w:rFonts w:cs="Times New Roman"/>
           <w:color w:val="000000"/>
-          <w:sz w:val="28"/>
-          <w:szCs w:val="28"/>
+          <w:szCs w:val="24"/>
         </w:rPr>
         <w:tab/>
       </w:r>
@@ -1390,8 +1559,7 @@
         <w:rPr>
           <w:rFonts w:cs="Times New Roman"/>
           <w:color w:val="000000"/>
-          <w:sz w:val="28"/>
-          <w:szCs w:val="28"/>
+          <w:szCs w:val="24"/>
         </w:rPr>
         <w:tab/>
         <w:t>_______________________________________</w:t>
@@ -1411,16 +1579,14 @@
         <w:rPr>
           <w:rFonts w:cs="Times New Roman"/>
           <w:color w:val="000000"/>
-          <w:sz w:val="28"/>
-          <w:szCs w:val="28"/>
-        </w:rPr>
-      </w:pPr>
-      <w:r>
-        <w:rPr>
-          <w:rFonts w:cs="Times New Roman"/>
-          <w:color w:val="000000"/>
-          <w:sz w:val="28"/>
-          <w:szCs w:val="28"/>
+          <w:szCs w:val="24"/>
+        </w:rPr>
+      </w:pPr>
+      <w:r>
+        <w:rPr>
+          <w:rFonts w:cs="Times New Roman"/>
+          <w:color w:val="000000"/>
+          <w:szCs w:val="24"/>
         </w:rPr>
         <w:t>Were the records or documents prepared at or about the time of the events and conditions they record?</w:t>
       </w:r>
@@ -1439,16 +1605,14 @@
         <w:rPr>
           <w:rFonts w:cs="Times New Roman"/>
           <w:color w:val="000000"/>
-          <w:sz w:val="28"/>
-          <w:szCs w:val="28"/>
-        </w:rPr>
-      </w:pPr>
-      <w:r>
-        <w:rPr>
-          <w:rFonts w:cs="Times New Roman"/>
-          <w:color w:val="000000"/>
-          <w:sz w:val="28"/>
-          <w:szCs w:val="28"/>
+          <w:szCs w:val="24"/>
+        </w:rPr>
+      </w:pPr>
+      <w:r>
+        <w:rPr>
+          <w:rFonts w:cs="Times New Roman"/>
+          <w:color w:val="000000"/>
+          <w:szCs w:val="24"/>
         </w:rPr>
         <w:t>ANSWER:</w:t>
       </w:r>
@@ -1456,8 +1620,7 @@
         <w:rPr>
           <w:rFonts w:cs="Times New Roman"/>
           <w:color w:val="000000"/>
-          <w:sz w:val="28"/>
-          <w:szCs w:val="28"/>
+          <w:szCs w:val="24"/>
         </w:rPr>
         <w:tab/>
       </w:r>
@@ -1465,8 +1628,7 @@
         <w:rPr>
           <w:rFonts w:cs="Times New Roman"/>
           <w:color w:val="000000"/>
-          <w:sz w:val="28"/>
-          <w:szCs w:val="28"/>
+          <w:szCs w:val="24"/>
         </w:rPr>
         <w:tab/>
         <w:t>_______________________________________</w:t>
@@ -1486,16 +1648,14 @@
         <w:rPr>
           <w:rFonts w:cs="Times New Roman"/>
           <w:color w:val="000000"/>
-          <w:sz w:val="28"/>
-          <w:szCs w:val="28"/>
-        </w:rPr>
-      </w:pPr>
-      <w:r>
-        <w:rPr>
-          <w:rFonts w:cs="Times New Roman"/>
-          <w:color w:val="000000"/>
-          <w:sz w:val="28"/>
-          <w:szCs w:val="28"/>
+          <w:szCs w:val="24"/>
+        </w:rPr>
+      </w:pPr>
+      <w:r>
+        <w:rPr>
+          <w:rFonts w:cs="Times New Roman"/>
+          <w:color w:val="000000"/>
+          <w:szCs w:val="24"/>
         </w:rPr>
         <w:t>Were these records kept as described in the previous questions?</w:t>
       </w:r>
@@ -1514,16 +1674,14 @@
         <w:rPr>
           <w:rFonts w:cs="Times New Roman"/>
           <w:color w:val="000000"/>
-          <w:sz w:val="28"/>
-          <w:szCs w:val="28"/>
-        </w:rPr>
-      </w:pPr>
-      <w:r>
-        <w:rPr>
-          <w:rFonts w:cs="Times New Roman"/>
-          <w:color w:val="000000"/>
-          <w:sz w:val="28"/>
-          <w:szCs w:val="28"/>
+          <w:szCs w:val="24"/>
+        </w:rPr>
+      </w:pPr>
+      <w:r>
+        <w:rPr>
+          <w:rFonts w:cs="Times New Roman"/>
+          <w:color w:val="000000"/>
+          <w:szCs w:val="24"/>
         </w:rPr>
         <w:t>ANSWER:</w:t>
       </w:r>
@@ -1531,8 +1689,7 @@
         <w:rPr>
           <w:rFonts w:cs="Times New Roman"/>
           <w:color w:val="000000"/>
-          <w:sz w:val="28"/>
-          <w:szCs w:val="28"/>
+          <w:szCs w:val="24"/>
         </w:rPr>
         <w:tab/>
       </w:r>
@@ -1540,30 +1697,10 @@
         <w:rPr>
           <w:rFonts w:cs="Times New Roman"/>
           <w:color w:val="000000"/>
-          <w:sz w:val="28"/>
-          <w:szCs w:val="28"/>
+          <w:szCs w:val="24"/>
         </w:rPr>
         <w:tab/>
         <w:t>_______________________________________</w:t>
-      </w:r>
-    </w:p>
-    <w:p>
-      <w:pPr>
-        <w:rPr>
-          <w:rFonts w:cs="Times New Roman"/>
-          <w:color w:val="000000"/>
-          <w:sz w:val="28"/>
-          <w:szCs w:val="28"/>
-        </w:rPr>
-      </w:pPr>
-      <w:r>
-        <w:rPr>
-          <w:rFonts w:cs="Times New Roman"/>
-          <w:color w:val="000000"/>
-          <w:sz w:val="28"/>
-          <w:szCs w:val="28"/>
-        </w:rPr>
-        <w:br w:type="page"/>
       </w:r>
     </w:p>
     <w:p>
@@ -1580,18 +1717,15 @@
         <w:rPr>
           <w:rFonts w:cs="Times New Roman"/>
           <w:color w:val="000000"/>
-          <w:sz w:val="28"/>
-          <w:szCs w:val="28"/>
-        </w:rPr>
-      </w:pPr>
-      <w:r>
-        <w:rPr>
-          <w:rFonts w:cs="Times New Roman"/>
-          <w:color w:val="000000"/>
-          <w:sz w:val="28"/>
-          <w:szCs w:val="28"/>
-        </w:rPr>
-        <w:lastRenderedPageBreak/>
+          <w:szCs w:val="24"/>
+        </w:rPr>
+      </w:pPr>
+      <w:r>
+        <w:rPr>
+          <w:rFonts w:cs="Times New Roman"/>
+          <w:color w:val="000000"/>
+          <w:szCs w:val="24"/>
+        </w:rPr>
         <w:t>Please examine copies of the original records. Have you produced records for attachment to this Deposition?</w:t>
       </w:r>
     </w:p>
@@ -1609,16 +1743,14 @@
         <w:rPr>
           <w:rFonts w:cs="Times New Roman"/>
           <w:color w:val="000000"/>
-          <w:sz w:val="28"/>
-          <w:szCs w:val="28"/>
-        </w:rPr>
-      </w:pPr>
-      <w:r>
-        <w:rPr>
-          <w:rFonts w:cs="Times New Roman"/>
-          <w:color w:val="000000"/>
-          <w:sz w:val="28"/>
-          <w:szCs w:val="28"/>
+          <w:szCs w:val="24"/>
+        </w:rPr>
+      </w:pPr>
+      <w:r>
+        <w:rPr>
+          <w:rFonts w:cs="Times New Roman"/>
+          <w:color w:val="000000"/>
+          <w:szCs w:val="24"/>
         </w:rPr>
         <w:t>ANSWER:</w:t>
       </w:r>
@@ -1626,8 +1758,7 @@
         <w:rPr>
           <w:rFonts w:cs="Times New Roman"/>
           <w:color w:val="000000"/>
-          <w:sz w:val="28"/>
-          <w:szCs w:val="28"/>
+          <w:szCs w:val="24"/>
         </w:rPr>
         <w:tab/>
       </w:r>
@@ -1635,8 +1766,7 @@
         <w:rPr>
           <w:rFonts w:cs="Times New Roman"/>
           <w:color w:val="000000"/>
-          <w:sz w:val="28"/>
-          <w:szCs w:val="28"/>
+          <w:szCs w:val="24"/>
         </w:rPr>
         <w:tab/>
         <w:t>_______________________________________</w:t>
@@ -1656,16 +1786,14 @@
         <w:rPr>
           <w:rFonts w:cs="Times New Roman"/>
           <w:color w:val="000000"/>
-          <w:sz w:val="28"/>
-          <w:szCs w:val="28"/>
-        </w:rPr>
-      </w:pPr>
-      <w:r>
-        <w:rPr>
-          <w:rFonts w:cs="Times New Roman"/>
-          <w:color w:val="000000"/>
-          <w:sz w:val="28"/>
-          <w:szCs w:val="28"/>
+          <w:szCs w:val="24"/>
+        </w:rPr>
+      </w:pPr>
+      <w:r>
+        <w:rPr>
+          <w:rFonts w:cs="Times New Roman"/>
+          <w:color w:val="000000"/>
+          <w:szCs w:val="24"/>
         </w:rPr>
         <w:t>Has anything been removed from or altered in the original records before making these copies?</w:t>
       </w:r>
@@ -1684,16 +1812,14 @@
         <w:rPr>
           <w:rFonts w:cs="Times New Roman"/>
           <w:color w:val="000000"/>
-          <w:sz w:val="28"/>
-          <w:szCs w:val="28"/>
-        </w:rPr>
-      </w:pPr>
-      <w:r>
-        <w:rPr>
-          <w:rFonts w:cs="Times New Roman"/>
-          <w:color w:val="000000"/>
-          <w:sz w:val="28"/>
-          <w:szCs w:val="28"/>
+          <w:szCs w:val="24"/>
+        </w:rPr>
+      </w:pPr>
+      <w:r>
+        <w:rPr>
+          <w:rFonts w:cs="Times New Roman"/>
+          <w:color w:val="000000"/>
+          <w:szCs w:val="24"/>
         </w:rPr>
         <w:t>ANSWER:</w:t>
       </w:r>
@@ -1701,8 +1827,7 @@
         <w:rPr>
           <w:rFonts w:cs="Times New Roman"/>
           <w:color w:val="000000"/>
-          <w:sz w:val="28"/>
-          <w:szCs w:val="28"/>
+          <w:szCs w:val="24"/>
         </w:rPr>
         <w:tab/>
       </w:r>
@@ -1710,8 +1835,7 @@
         <w:rPr>
           <w:rFonts w:cs="Times New Roman"/>
           <w:color w:val="000000"/>
-          <w:sz w:val="28"/>
-          <w:szCs w:val="28"/>
+          <w:szCs w:val="24"/>
         </w:rPr>
         <w:tab/>
         <w:t>_______________________________________</w:t>
@@ -1731,16 +1855,14 @@
         <w:rPr>
           <w:rFonts w:cs="Times New Roman"/>
           <w:color w:val="000000"/>
-          <w:sz w:val="28"/>
-          <w:szCs w:val="28"/>
-        </w:rPr>
-      </w:pPr>
-      <w:r>
-        <w:rPr>
-          <w:rFonts w:cs="Times New Roman"/>
-          <w:color w:val="000000"/>
-          <w:sz w:val="28"/>
-          <w:szCs w:val="28"/>
+          <w:szCs w:val="24"/>
+        </w:rPr>
+      </w:pPr>
+      <w:r>
+        <w:rPr>
+          <w:rFonts w:cs="Times New Roman"/>
+          <w:color w:val="000000"/>
+          <w:szCs w:val="24"/>
         </w:rPr>
         <w:t>If you have answered the previous question “yes,” please state fully and precisely what alteration was made in the original records and attach copies of every document removed from the original records.</w:t>
       </w:r>
@@ -1759,16 +1881,14 @@
         <w:rPr>
           <w:rFonts w:cs="Times New Roman"/>
           <w:color w:val="000000"/>
-          <w:sz w:val="28"/>
-          <w:szCs w:val="28"/>
-        </w:rPr>
-      </w:pPr>
-      <w:r>
-        <w:rPr>
-          <w:rFonts w:cs="Times New Roman"/>
-          <w:color w:val="000000"/>
-          <w:sz w:val="28"/>
-          <w:szCs w:val="28"/>
+          <w:szCs w:val="24"/>
+        </w:rPr>
+      </w:pPr>
+      <w:r>
+        <w:rPr>
+          <w:rFonts w:cs="Times New Roman"/>
+          <w:color w:val="000000"/>
+          <w:szCs w:val="24"/>
         </w:rPr>
         <w:t>ANSWER:</w:t>
       </w:r>
@@ -1776,8 +1896,7 @@
         <w:rPr>
           <w:rFonts w:cs="Times New Roman"/>
           <w:color w:val="000000"/>
-          <w:sz w:val="28"/>
-          <w:szCs w:val="28"/>
+          <w:szCs w:val="24"/>
         </w:rPr>
         <w:tab/>
       </w:r>
@@ -1785,8 +1904,7 @@
         <w:rPr>
           <w:rFonts w:cs="Times New Roman"/>
           <w:color w:val="000000"/>
-          <w:sz w:val="28"/>
-          <w:szCs w:val="28"/>
+          <w:szCs w:val="24"/>
         </w:rPr>
         <w:tab/>
         <w:t>_______________________________________</w:t>
@@ -1806,18 +1924,26 @@
         <w:rPr>
           <w:rFonts w:cs="Times New Roman"/>
           <w:color w:val="000000"/>
-          <w:sz w:val="28"/>
-          <w:szCs w:val="28"/>
-        </w:rPr>
-      </w:pPr>
-      <w:r>
-        <w:rPr>
-          <w:rFonts w:cs="Times New Roman"/>
-          <w:color w:val="000000"/>
-          <w:sz w:val="28"/>
-          <w:szCs w:val="28"/>
-        </w:rPr>
-        <w:t>In the event that no records can be found, are there document archives (i.e. microfiche, off-site electronic or paper files) or document retention policies which explain their absence? If so, please identify who has knowledge of those archives or policies.</w:t>
+          <w:szCs w:val="24"/>
+        </w:rPr>
+      </w:pPr>
+      <w:proofErr w:type="gramStart"/>
+      <w:r>
+        <w:rPr>
+          <w:rFonts w:cs="Times New Roman"/>
+          <w:color w:val="000000"/>
+          <w:szCs w:val="24"/>
+        </w:rPr>
+        <w:t>In the event that</w:t>
+      </w:r>
+      <w:proofErr w:type="gramEnd"/>
+      <w:r>
+        <w:rPr>
+          <w:rFonts w:cs="Times New Roman"/>
+          <w:color w:val="000000"/>
+          <w:szCs w:val="24"/>
+        </w:rPr>
+        <w:t xml:space="preserve"> no records can be found, are there document archives (i.e. microfiche, off-site electronic or paper files) or document retention policies which explain their absence? If so, please identify who has knowledge of those archives or policies.</w:t>
       </w:r>
     </w:p>
     <w:p>
@@ -1834,16 +1960,14 @@
         <w:rPr>
           <w:rFonts w:cs="Times New Roman"/>
           <w:color w:val="000000"/>
-          <w:sz w:val="28"/>
-          <w:szCs w:val="28"/>
-        </w:rPr>
-      </w:pPr>
-      <w:r>
-        <w:rPr>
-          <w:rFonts w:cs="Times New Roman"/>
-          <w:color w:val="000000"/>
-          <w:sz w:val="28"/>
-          <w:szCs w:val="28"/>
+          <w:szCs w:val="24"/>
+        </w:rPr>
+      </w:pPr>
+      <w:r>
+        <w:rPr>
+          <w:rFonts w:cs="Times New Roman"/>
+          <w:color w:val="000000"/>
+          <w:szCs w:val="24"/>
         </w:rPr>
         <w:t>ANSWER:</w:t>
       </w:r>
@@ -1851,8 +1975,7 @@
         <w:rPr>
           <w:rFonts w:cs="Times New Roman"/>
           <w:color w:val="000000"/>
-          <w:sz w:val="28"/>
-          <w:szCs w:val="28"/>
+          <w:szCs w:val="24"/>
         </w:rPr>
         <w:tab/>
       </w:r>
@@ -1860,8 +1983,7 @@
         <w:rPr>
           <w:rFonts w:cs="Times New Roman"/>
           <w:color w:val="000000"/>
-          <w:sz w:val="28"/>
-          <w:szCs w:val="28"/>
+          <w:szCs w:val="24"/>
         </w:rPr>
         <w:tab/>
         <w:t>_______________________________________</w:t>
@@ -1881,34 +2003,76 @@
         <w:rPr>
           <w:rFonts w:cs="Times New Roman"/>
           <w:color w:val="000000"/>
-          <w:sz w:val="28"/>
-          <w:szCs w:val="28"/>
-        </w:rPr>
-      </w:pPr>
-      <w:r>
-        <w:rPr>
-          <w:rFonts w:cs="Times New Roman"/>
-          <w:color w:val="000000"/>
-          <w:sz w:val="28"/>
-          <w:szCs w:val="28"/>
-        </w:rPr>
-        <w:t xml:space="preserve">Have you been requested or directed by any person to withhold or protect, for any reason, the records identified in </w:t>
-      </w:r>
-      <w:r>
-        <w:rPr>
-          <w:rFonts w:cs="Times New Roman"/>
-          <w:color w:val="000000"/>
-          <w:sz w:val="28"/>
-          <w:szCs w:val="28"/>
-        </w:rPr>
-        <w:t>{{case.client.name_full()}}</w:t>
-      </w:r>
-      <w:r>
-        <w:rPr>
-          <w:rFonts w:cs="Times New Roman"/>
-          <w:color w:val="000000"/>
-          <w:sz w:val="28"/>
-          <w:szCs w:val="28"/>
+          <w:szCs w:val="24"/>
+        </w:rPr>
+      </w:pPr>
+      <w:r>
+        <w:rPr>
+          <w:rFonts w:cs="Times New Roman"/>
+          <w:color w:val="000000"/>
+          <w:szCs w:val="24"/>
+        </w:rPr>
+        <w:t xml:space="preserve">Have you been requested or directed by any person to withhold or protect, for any reason, the records identified </w:t>
+      </w:r>
+      <w:proofErr w:type="gramStart"/>
+      <w:r>
+        <w:rPr>
+          <w:rFonts w:cs="Times New Roman"/>
+          <w:color w:val="000000"/>
+          <w:szCs w:val="24"/>
+        </w:rPr>
+        <w:t xml:space="preserve">in </w:t>
+      </w:r>
+      <w:r>
+        <w:rPr>
+          <w:rFonts w:cs="Times New Roman"/>
+          <w:color w:val="000000"/>
+          <w:szCs w:val="24"/>
+        </w:rPr>
+        <w:t>{{</w:t>
+      </w:r>
+      <w:proofErr w:type="spellStart"/>
+      <w:proofErr w:type="gramEnd"/>
+      <w:r>
+        <w:rPr>
+          <w:rFonts w:cs="Times New Roman"/>
+          <w:color w:val="000000"/>
+          <w:szCs w:val="24"/>
+        </w:rPr>
+        <w:t>case.client.name_</w:t>
+      </w:r>
+      <w:proofErr w:type="gramStart"/>
+      <w:r>
+        <w:rPr>
+          <w:rFonts w:cs="Times New Roman"/>
+          <w:color w:val="000000"/>
+          <w:szCs w:val="24"/>
+        </w:rPr>
+        <w:t>full</w:t>
+      </w:r>
+      <w:proofErr w:type="spellEnd"/>
+      <w:r>
+        <w:rPr>
+          <w:rFonts w:cs="Times New Roman"/>
+          <w:color w:val="000000"/>
+          <w:szCs w:val="24"/>
+        </w:rPr>
+        <w:t>(</w:t>
+      </w:r>
+      <w:proofErr w:type="gramEnd"/>
+      <w:r>
+        <w:rPr>
+          <w:rFonts w:cs="Times New Roman"/>
+          <w:color w:val="000000"/>
+          <w:szCs w:val="24"/>
+        </w:rPr>
+        <w:t>)}}</w:t>
+      </w:r>
+      <w:r>
+        <w:rPr>
+          <w:rFonts w:cs="Times New Roman"/>
+          <w:color w:val="000000"/>
+          <w:szCs w:val="24"/>
         </w:rPr>
         <w:t>’</w:t>
       </w:r>
@@ -1916,8 +2080,7 @@
         <w:rPr>
           <w:rFonts w:cs="Times New Roman"/>
           <w:color w:val="000000"/>
-          <w:sz w:val="28"/>
-          <w:szCs w:val="28"/>
+          <w:szCs w:val="24"/>
         </w:rPr>
         <w:t>s</w:t>
       </w:r>
@@ -1925,26 +2088,69 @@
         <w:rPr>
           <w:rFonts w:cs="Times New Roman"/>
           <w:color w:val="000000"/>
-          <w:sz w:val="28"/>
-          <w:szCs w:val="28"/>
-        </w:rPr>
-        <w:t xml:space="preserve"> subpoena? Has any person suggested that you should withhold or protect the records identified in </w:t>
-      </w:r>
-      <w:r>
-        <w:rPr>
-          <w:rFonts w:cs="Times New Roman"/>
-          <w:color w:val="000000"/>
-          <w:sz w:val="28"/>
-          <w:szCs w:val="28"/>
-        </w:rPr>
-        <w:t>{{case.client.name_full()}}</w:t>
-      </w:r>
-      <w:r>
-        <w:rPr>
-          <w:rFonts w:cs="Times New Roman"/>
-          <w:color w:val="000000"/>
-          <w:sz w:val="28"/>
-          <w:szCs w:val="28"/>
+          <w:szCs w:val="24"/>
+        </w:rPr>
+        <w:t xml:space="preserve"> subpoena? Has any person suggested that you should withhold or protect the records identified </w:t>
+      </w:r>
+      <w:proofErr w:type="gramStart"/>
+      <w:r>
+        <w:rPr>
+          <w:rFonts w:cs="Times New Roman"/>
+          <w:color w:val="000000"/>
+          <w:szCs w:val="24"/>
+        </w:rPr>
+        <w:t xml:space="preserve">in </w:t>
+      </w:r>
+      <w:r>
+        <w:rPr>
+          <w:rFonts w:cs="Times New Roman"/>
+          <w:color w:val="000000"/>
+          <w:szCs w:val="24"/>
+        </w:rPr>
+        <w:t>{{</w:t>
+      </w:r>
+      <w:proofErr w:type="spellStart"/>
+      <w:proofErr w:type="gramEnd"/>
+      <w:r>
+        <w:rPr>
+          <w:rFonts w:cs="Times New Roman"/>
+          <w:color w:val="000000"/>
+          <w:szCs w:val="24"/>
+        </w:rPr>
+        <w:t>case.client.name_</w:t>
+      </w:r>
+      <w:proofErr w:type="gramStart"/>
+      <w:r>
+        <w:rPr>
+          <w:rFonts w:cs="Times New Roman"/>
+          <w:color w:val="000000"/>
+          <w:szCs w:val="24"/>
+        </w:rPr>
+        <w:t>full</w:t>
+      </w:r>
+      <w:proofErr w:type="spellEnd"/>
+      <w:r>
+        <w:rPr>
+          <w:rFonts w:cs="Times New Roman"/>
+          <w:color w:val="000000"/>
+          <w:szCs w:val="24"/>
+        </w:rPr>
+        <w:t>(</w:t>
+      </w:r>
+      <w:proofErr w:type="gramEnd"/>
+      <w:r>
+        <w:rPr>
+          <w:rFonts w:cs="Times New Roman"/>
+          <w:color w:val="000000"/>
+          <w:szCs w:val="24"/>
+        </w:rPr>
+        <w:t>)}}</w:t>
+      </w:r>
+      <w:r>
+        <w:rPr>
+          <w:rFonts w:cs="Times New Roman"/>
+          <w:color w:val="000000"/>
+          <w:szCs w:val="24"/>
         </w:rPr>
         <w:t>’</w:t>
       </w:r>
@@ -1952,8 +2158,7 @@
         <w:rPr>
           <w:rFonts w:cs="Times New Roman"/>
           <w:color w:val="000000"/>
-          <w:sz w:val="28"/>
-          <w:szCs w:val="28"/>
+          <w:szCs w:val="24"/>
         </w:rPr>
         <w:t>s</w:t>
       </w:r>
@@ -1961,10 +2166,27 @@
         <w:rPr>
           <w:rFonts w:cs="Times New Roman"/>
           <w:color w:val="000000"/>
-          <w:sz w:val="28"/>
-          <w:szCs w:val="28"/>
-        </w:rPr>
-        <w:t xml:space="preserve"> subpoena? If so, please state the name and address of the person who conveyed this information to you and when such event occurred.</w:t>
+          <w:szCs w:val="24"/>
+        </w:rPr>
+        <w:t xml:space="preserve"> subpoena? If so, please state the name and address of the person who conveyed this information to you and when such </w:t>
+      </w:r>
+      <w:proofErr w:type="gramStart"/>
+      <w:r>
+        <w:rPr>
+          <w:rFonts w:cs="Times New Roman"/>
+          <w:color w:val="000000"/>
+          <w:szCs w:val="24"/>
+        </w:rPr>
+        <w:t>event</w:t>
+      </w:r>
+      <w:proofErr w:type="gramEnd"/>
+      <w:r>
+        <w:rPr>
+          <w:rFonts w:cs="Times New Roman"/>
+          <w:color w:val="000000"/>
+          <w:szCs w:val="24"/>
+        </w:rPr>
+        <w:t xml:space="preserve"> occurred.</w:t>
       </w:r>
     </w:p>
     <w:p>
@@ -1981,16 +2203,14 @@
         <w:rPr>
           <w:rFonts w:cs="Times New Roman"/>
           <w:color w:val="000000"/>
-          <w:sz w:val="28"/>
-          <w:szCs w:val="28"/>
-        </w:rPr>
-      </w:pPr>
-      <w:r>
-        <w:rPr>
-          <w:rFonts w:cs="Times New Roman"/>
-          <w:color w:val="000000"/>
-          <w:sz w:val="28"/>
-          <w:szCs w:val="28"/>
+          <w:szCs w:val="24"/>
+        </w:rPr>
+      </w:pPr>
+      <w:r>
+        <w:rPr>
+          <w:rFonts w:cs="Times New Roman"/>
+          <w:color w:val="000000"/>
+          <w:szCs w:val="24"/>
         </w:rPr>
         <w:t>ANSWER:</w:t>
       </w:r>
@@ -1998,8 +2218,7 @@
         <w:rPr>
           <w:rFonts w:cs="Times New Roman"/>
           <w:color w:val="000000"/>
-          <w:sz w:val="28"/>
-          <w:szCs w:val="28"/>
+          <w:szCs w:val="24"/>
         </w:rPr>
         <w:tab/>
       </w:r>
@@ -2007,8 +2226,7 @@
         <w:rPr>
           <w:rFonts w:cs="Times New Roman"/>
           <w:color w:val="000000"/>
-          <w:sz w:val="28"/>
-          <w:szCs w:val="28"/>
+          <w:szCs w:val="24"/>
         </w:rPr>
         <w:tab/>
         <w:t>_______________________________________</w:t>
@@ -2028,34 +2246,76 @@
         <w:rPr>
           <w:rFonts w:cs="Times New Roman"/>
           <w:color w:val="000000"/>
-          <w:sz w:val="28"/>
-          <w:szCs w:val="28"/>
-        </w:rPr>
-      </w:pPr>
-      <w:r>
-        <w:rPr>
-          <w:rFonts w:cs="Times New Roman"/>
-          <w:color w:val="000000"/>
-          <w:sz w:val="28"/>
-          <w:szCs w:val="28"/>
-        </w:rPr>
-        <w:t xml:space="preserve">Do you know or have reason to believe that the records identified in </w:t>
-      </w:r>
-      <w:r>
-        <w:rPr>
-          <w:rFonts w:cs="Times New Roman"/>
-          <w:color w:val="000000"/>
-          <w:sz w:val="28"/>
-          <w:szCs w:val="28"/>
-        </w:rPr>
-        <w:t>{{case.client.name_full()}}</w:t>
-      </w:r>
-      <w:r>
-        <w:rPr>
-          <w:rFonts w:cs="Times New Roman"/>
-          <w:color w:val="000000"/>
-          <w:sz w:val="28"/>
-          <w:szCs w:val="28"/>
+          <w:szCs w:val="24"/>
+        </w:rPr>
+      </w:pPr>
+      <w:r>
+        <w:rPr>
+          <w:rFonts w:cs="Times New Roman"/>
+          <w:color w:val="000000"/>
+          <w:szCs w:val="24"/>
+        </w:rPr>
+        <w:t xml:space="preserve">Do you know or have reason to believe that the records identified </w:t>
+      </w:r>
+      <w:proofErr w:type="gramStart"/>
+      <w:r>
+        <w:rPr>
+          <w:rFonts w:cs="Times New Roman"/>
+          <w:color w:val="000000"/>
+          <w:szCs w:val="24"/>
+        </w:rPr>
+        <w:t xml:space="preserve">in </w:t>
+      </w:r>
+      <w:r>
+        <w:rPr>
+          <w:rFonts w:cs="Times New Roman"/>
+          <w:color w:val="000000"/>
+          <w:szCs w:val="24"/>
+        </w:rPr>
+        <w:t>{{</w:t>
+      </w:r>
+      <w:proofErr w:type="spellStart"/>
+      <w:proofErr w:type="gramEnd"/>
+      <w:r>
+        <w:rPr>
+          <w:rFonts w:cs="Times New Roman"/>
+          <w:color w:val="000000"/>
+          <w:szCs w:val="24"/>
+        </w:rPr>
+        <w:t>case.client.name_</w:t>
+      </w:r>
+      <w:proofErr w:type="gramStart"/>
+      <w:r>
+        <w:rPr>
+          <w:rFonts w:cs="Times New Roman"/>
+          <w:color w:val="000000"/>
+          <w:szCs w:val="24"/>
+        </w:rPr>
+        <w:t>full</w:t>
+      </w:r>
+      <w:proofErr w:type="spellEnd"/>
+      <w:r>
+        <w:rPr>
+          <w:rFonts w:cs="Times New Roman"/>
+          <w:color w:val="000000"/>
+          <w:szCs w:val="24"/>
+        </w:rPr>
+        <w:t>(</w:t>
+      </w:r>
+      <w:proofErr w:type="gramEnd"/>
+      <w:r>
+        <w:rPr>
+          <w:rFonts w:cs="Times New Roman"/>
+          <w:color w:val="000000"/>
+          <w:szCs w:val="24"/>
+        </w:rPr>
+        <w:t>)}}</w:t>
+      </w:r>
+      <w:r>
+        <w:rPr>
+          <w:rFonts w:cs="Times New Roman"/>
+          <w:color w:val="000000"/>
+          <w:szCs w:val="24"/>
         </w:rPr>
         <w:t>’</w:t>
       </w:r>
@@ -2063,8 +2323,7 @@
         <w:rPr>
           <w:rFonts w:cs="Times New Roman"/>
           <w:color w:val="000000"/>
-          <w:sz w:val="28"/>
-          <w:szCs w:val="28"/>
+          <w:szCs w:val="24"/>
         </w:rPr>
         <w:t>s</w:t>
       </w:r>
@@ -2072,8 +2331,7 @@
         <w:rPr>
           <w:rFonts w:cs="Times New Roman"/>
           <w:color w:val="000000"/>
-          <w:sz w:val="28"/>
-          <w:szCs w:val="28"/>
+          <w:szCs w:val="24"/>
         </w:rPr>
         <w:t xml:space="preserve"> subpoena have in any manner been edited, purged, culled, or otherwise altered? If so, please identify the records and explain why and how they were altered or removed.</w:t>
       </w:r>
@@ -2092,16 +2350,14 @@
         <w:rPr>
           <w:rFonts w:cs="Times New Roman"/>
           <w:color w:val="000000"/>
-          <w:sz w:val="28"/>
-          <w:szCs w:val="28"/>
-        </w:rPr>
-      </w:pPr>
-      <w:r>
-        <w:rPr>
-          <w:rFonts w:cs="Times New Roman"/>
-          <w:color w:val="000000"/>
-          <w:sz w:val="28"/>
-          <w:szCs w:val="28"/>
+          <w:szCs w:val="24"/>
+        </w:rPr>
+      </w:pPr>
+      <w:r>
+        <w:rPr>
+          <w:rFonts w:cs="Times New Roman"/>
+          <w:color w:val="000000"/>
+          <w:szCs w:val="24"/>
         </w:rPr>
         <w:t>ANSWER:</w:t>
       </w:r>
@@ -2109,8 +2365,7 @@
         <w:rPr>
           <w:rFonts w:cs="Times New Roman"/>
           <w:color w:val="000000"/>
-          <w:sz w:val="28"/>
-          <w:szCs w:val="28"/>
+          <w:szCs w:val="24"/>
         </w:rPr>
         <w:tab/>
       </w:r>
@@ -2118,8 +2373,7 @@
         <w:rPr>
           <w:rFonts w:cs="Times New Roman"/>
           <w:color w:val="000000"/>
-          <w:sz w:val="28"/>
-          <w:szCs w:val="28"/>
+          <w:szCs w:val="24"/>
         </w:rPr>
         <w:tab/>
         <w:t>_______________________________________</w:t>
@@ -2139,18 +2393,43 @@
         <w:rPr>
           <w:rFonts w:cs="Times New Roman"/>
           <w:color w:val="000000"/>
-          <w:sz w:val="28"/>
-          <w:szCs w:val="28"/>
-        </w:rPr>
-      </w:pPr>
-      <w:r>
-        <w:rPr>
-          <w:rFonts w:cs="Times New Roman"/>
-          <w:color w:val="000000"/>
-          <w:sz w:val="28"/>
-          <w:szCs w:val="28"/>
-        </w:rPr>
-        <w:t>Are you aware that it may be necessary to subpoena you to court at the time of trial if you have not provided all of the papers, notes, documents, records, general correspondence, or other tangible items of any kind pertaining to the above-named individual to the Notary Public taking your deposition?</w:t>
+          <w:szCs w:val="24"/>
+        </w:rPr>
+      </w:pPr>
+      <w:r>
+        <w:rPr>
+          <w:rFonts w:cs="Times New Roman"/>
+          <w:color w:val="000000"/>
+          <w:szCs w:val="24"/>
+        </w:rPr>
+        <w:t xml:space="preserve">Are you aware that it may be necessary to subpoena you to court at the time of trial if you have not provided </w:t>
+      </w:r>
+      <w:proofErr w:type="gramStart"/>
+      <w:r>
+        <w:rPr>
+          <w:rFonts w:cs="Times New Roman"/>
+          <w:color w:val="000000"/>
+          <w:szCs w:val="24"/>
+        </w:rPr>
+        <w:t>all of</w:t>
+      </w:r>
+      <w:proofErr w:type="gramEnd"/>
+      <w:r>
+        <w:rPr>
+          <w:rFonts w:cs="Times New Roman"/>
+          <w:color w:val="000000"/>
+          <w:szCs w:val="24"/>
+        </w:rPr>
+        <w:t xml:space="preserve"> the papers, notes, documents, records, general correspondence, or </w:t>
+      </w:r>
+      <w:r>
+        <w:rPr>
+          <w:rFonts w:cs="Times New Roman"/>
+          <w:color w:val="000000"/>
+          <w:szCs w:val="24"/>
+        </w:rPr>
+        <w:lastRenderedPageBreak/>
+        <w:t>other tangible items of any kind pertaining to the above-named individual to the Notary Public taking your deposition?</w:t>
       </w:r>
     </w:p>
     <w:p>
@@ -2167,16 +2446,14 @@
         <w:rPr>
           <w:rFonts w:cs="Times New Roman"/>
           <w:color w:val="000000"/>
-          <w:sz w:val="28"/>
-          <w:szCs w:val="28"/>
-        </w:rPr>
-      </w:pPr>
-      <w:r>
-        <w:rPr>
-          <w:rFonts w:cs="Times New Roman"/>
-          <w:color w:val="000000"/>
-          <w:sz w:val="28"/>
-          <w:szCs w:val="28"/>
+          <w:szCs w:val="24"/>
+        </w:rPr>
+      </w:pPr>
+      <w:r>
+        <w:rPr>
+          <w:rFonts w:cs="Times New Roman"/>
+          <w:color w:val="000000"/>
+          <w:szCs w:val="24"/>
         </w:rPr>
         <w:t>ANSWER:</w:t>
       </w:r>
@@ -2184,8 +2461,7 @@
         <w:rPr>
           <w:rFonts w:cs="Times New Roman"/>
           <w:color w:val="000000"/>
-          <w:sz w:val="28"/>
-          <w:szCs w:val="28"/>
+          <w:szCs w:val="24"/>
         </w:rPr>
         <w:tab/>
       </w:r>
@@ -2193,8 +2469,7 @@
         <w:rPr>
           <w:rFonts w:cs="Times New Roman"/>
           <w:color w:val="000000"/>
-          <w:sz w:val="28"/>
-          <w:szCs w:val="28"/>
+          <w:szCs w:val="24"/>
         </w:rPr>
         <w:tab/>
         <w:t>(circle one)</w:t>
@@ -2203,8 +2478,7 @@
         <w:rPr>
           <w:rFonts w:cs="Times New Roman"/>
           <w:color w:val="000000"/>
-          <w:sz w:val="28"/>
-          <w:szCs w:val="28"/>
+          <w:szCs w:val="24"/>
         </w:rPr>
         <w:tab/>
       </w:r>
@@ -2212,8 +2486,7 @@
         <w:rPr>
           <w:rFonts w:cs="Times New Roman"/>
           <w:color w:val="000000"/>
-          <w:sz w:val="28"/>
-          <w:szCs w:val="28"/>
+          <w:szCs w:val="24"/>
         </w:rPr>
         <w:tab/>
         <w:t>YES         NO</w:t>
@@ -2224,19 +2497,9 @@
         <w:rPr>
           <w:rFonts w:cs="Times New Roman"/>
           <w:color w:val="000000"/>
-          <w:sz w:val="28"/>
-          <w:szCs w:val="28"/>
-        </w:rPr>
-      </w:pPr>
-      <w:r>
-        <w:rPr>
-          <w:rFonts w:cs="Times New Roman"/>
-          <w:color w:val="000000"/>
-          <w:sz w:val="28"/>
-          <w:szCs w:val="28"/>
-        </w:rPr>
-        <w:br w:type="page"/>
-      </w:r>
+          <w:szCs w:val="24"/>
+        </w:rPr>
+      </w:pPr>
     </w:p>
     <w:p>
       <w:pPr>
@@ -2249,18 +2512,15 @@
         <w:rPr>
           <w:rFonts w:cs="Times New Roman"/>
           <w:color w:val="000000"/>
-          <w:sz w:val="28"/>
-          <w:szCs w:val="28"/>
-        </w:rPr>
-      </w:pPr>
-      <w:r>
-        <w:rPr>
-          <w:rFonts w:cs="Times New Roman"/>
-          <w:color w:val="000000"/>
-          <w:sz w:val="28"/>
-          <w:szCs w:val="28"/>
-        </w:rPr>
-        <w:lastRenderedPageBreak/>
+          <w:szCs w:val="24"/>
+        </w:rPr>
+      </w:pPr>
+      <w:r>
+        <w:rPr>
+          <w:rFonts w:cs="Times New Roman"/>
+          <w:color w:val="000000"/>
+          <w:szCs w:val="24"/>
+        </w:rPr>
         <w:t>I, ________________________, do swear or affirm that my answers to the above questions are the truth, the whole truth, and nothing but the truth.</w:t>
       </w:r>
     </w:p>
@@ -2274,8 +2534,7 @@
         <w:rPr>
           <w:rFonts w:cs="Times New Roman"/>
           <w:color w:val="000000"/>
-          <w:sz w:val="28"/>
-          <w:szCs w:val="28"/>
+          <w:szCs w:val="24"/>
         </w:rPr>
       </w:pPr>
     </w:p>
@@ -2289,8 +2548,7 @@
         <w:rPr>
           <w:rFonts w:cs="Times New Roman"/>
           <w:color w:val="000000"/>
-          <w:sz w:val="28"/>
-          <w:szCs w:val="28"/>
+          <w:szCs w:val="24"/>
         </w:rPr>
       </w:pPr>
     </w:p>
@@ -2308,16 +2566,14 @@
         <w:rPr>
           <w:rFonts w:cs="Times New Roman"/>
           <w:color w:val="000000"/>
-          <w:sz w:val="28"/>
-          <w:szCs w:val="28"/>
-        </w:rPr>
-      </w:pPr>
-      <w:r>
-        <w:rPr>
-          <w:rFonts w:cs="Times New Roman"/>
-          <w:color w:val="000000"/>
-          <w:sz w:val="28"/>
-          <w:szCs w:val="28"/>
+          <w:szCs w:val="24"/>
+        </w:rPr>
+      </w:pPr>
+      <w:r>
+        <w:rPr>
+          <w:rFonts w:cs="Times New Roman"/>
+          <w:color w:val="000000"/>
+          <w:szCs w:val="24"/>
         </w:rPr>
         <w:t>Custodian of Record</w:t>
       </w:r>
@@ -2325,8 +2581,7 @@
         <w:rPr>
           <w:rFonts w:cs="Times New Roman"/>
           <w:color w:val="000000"/>
-          <w:sz w:val="28"/>
-          <w:szCs w:val="28"/>
+          <w:szCs w:val="24"/>
         </w:rPr>
         <w:t>s</w:t>
       </w:r>
@@ -2335,8 +2590,7 @@
       <w:pPr>
         <w:rPr>
           <w:rFonts w:cs="Times New Roman"/>
-          <w:sz w:val="28"/>
-          <w:szCs w:val="28"/>
+          <w:szCs w:val="24"/>
         </w:rPr>
       </w:pPr>
     </w:p>
@@ -2380,35 +2634,50 @@
               <w:rPr>
                 <w:rFonts w:cs="Times New Roman"/>
                 <w:color w:val="000000"/>
-                <w:sz w:val="28"/>
-                <w:szCs w:val="28"/>
+                <w:szCs w:val="24"/>
               </w:rPr>
             </w:pPr>
             <w:r>
               <w:rPr>
                 <w:rFonts w:cs="Times New Roman"/>
                 <w:color w:val="000000"/>
-                <w:sz w:val="28"/>
-                <w:szCs w:val="28"/>
+                <w:szCs w:val="24"/>
               </w:rPr>
-              <w:lastRenderedPageBreak/>
               <w:t xml:space="preserve">STATE OF </w:t>
             </w:r>
             <w:r>
               <w:rPr>
                 <w:rFonts w:cs="Times New Roman"/>
                 <w:color w:val="000000"/>
-                <w:sz w:val="28"/>
-                <w:szCs w:val="28"/>
+                <w:szCs w:val="24"/>
               </w:rPr>
-              <w:t>{{subpoena.witness.mailing_address.state_name</w:t>
+              <w:t>{{</w:t>
             </w:r>
+            <w:proofErr w:type="spellStart"/>
+            <w:proofErr w:type="gramStart"/>
             <w:r>
               <w:rPr>
                 <w:rFonts w:cs="Times New Roman"/>
                 <w:color w:val="000000"/>
-                <w:sz w:val="28"/>
-                <w:szCs w:val="28"/>
+                <w:szCs w:val="24"/>
+              </w:rPr>
+              <w:t>subpoena.witness</w:t>
+            </w:r>
+            <w:proofErr w:type="gramEnd"/>
+            <w:r>
+              <w:rPr>
+                <w:rFonts w:cs="Times New Roman"/>
+                <w:color w:val="000000"/>
+                <w:szCs w:val="24"/>
+              </w:rPr>
+              <w:t>.mailing_address.state_name</w:t>
+            </w:r>
+            <w:proofErr w:type="spellEnd"/>
+            <w:r>
+              <w:rPr>
+                <w:rFonts w:cs="Times New Roman"/>
+                <w:color w:val="000000"/>
+                <w:szCs w:val="24"/>
               </w:rPr>
               <w:t>()</w:t>
             </w:r>
@@ -2416,8 +2685,7 @@
               <w:rPr>
                 <w:rFonts w:cs="Times New Roman"/>
                 <w:color w:val="000000"/>
-                <w:sz w:val="28"/>
-                <w:szCs w:val="28"/>
+                <w:szCs w:val="24"/>
               </w:rPr>
               <w:t>}}</w:t>
             </w:r>
@@ -2447,16 +2715,14 @@
               <w:rPr>
                 <w:rFonts w:cs="Times New Roman"/>
                 <w:color w:val="000000"/>
-                <w:sz w:val="28"/>
-                <w:szCs w:val="28"/>
+                <w:szCs w:val="24"/>
               </w:rPr>
             </w:pPr>
             <w:r>
               <w:rPr>
                 <w:rFonts w:cs="Times New Roman"/>
                 <w:color w:val="000000"/>
-                <w:sz w:val="28"/>
-                <w:szCs w:val="28"/>
+                <w:szCs w:val="24"/>
               </w:rPr>
               <w:t>§</w:t>
             </w:r>
@@ -2488,16 +2754,14 @@
               <w:rPr>
                 <w:rFonts w:cs="Times New Roman"/>
                 <w:color w:val="000000"/>
-                <w:sz w:val="28"/>
-                <w:szCs w:val="28"/>
+                <w:szCs w:val="24"/>
               </w:rPr>
             </w:pPr>
             <w:r>
               <w:rPr>
                 <w:rFonts w:cs="Times New Roman"/>
                 <w:color w:val="000000"/>
-                <w:sz w:val="28"/>
-                <w:szCs w:val="28"/>
+                <w:szCs w:val="24"/>
               </w:rPr>
               <w:t>______________</w:t>
             </w:r>
@@ -2505,8 +2769,7 @@
               <w:rPr>
                 <w:rFonts w:cs="Times New Roman"/>
                 <w:color w:val="000000"/>
-                <w:sz w:val="28"/>
-                <w:szCs w:val="28"/>
+                <w:szCs w:val="24"/>
               </w:rPr>
               <w:t xml:space="preserve"> COUNTY</w:t>
             </w:r>
@@ -2521,8 +2784,7 @@
               <w:rPr>
                 <w:rFonts w:cs="Times New Roman"/>
                 <w:color w:val="000000"/>
-                <w:sz w:val="28"/>
-                <w:szCs w:val="28"/>
+                <w:szCs w:val="24"/>
               </w:rPr>
             </w:pPr>
           </w:p>
@@ -2551,16 +2813,14 @@
               <w:rPr>
                 <w:rFonts w:cs="Times New Roman"/>
                 <w:color w:val="000000"/>
-                <w:sz w:val="28"/>
-                <w:szCs w:val="28"/>
+                <w:szCs w:val="24"/>
               </w:rPr>
             </w:pPr>
             <w:r>
               <w:rPr>
                 <w:rFonts w:cs="Times New Roman"/>
                 <w:color w:val="000000"/>
-                <w:sz w:val="28"/>
-                <w:szCs w:val="28"/>
+                <w:szCs w:val="24"/>
               </w:rPr>
               <w:t>§</w:t>
             </w:r>
@@ -2575,8 +2835,7 @@
               <w:rPr>
                 <w:rFonts w:cs="Times New Roman"/>
                 <w:color w:val="000000"/>
-                <w:sz w:val="28"/>
-                <w:szCs w:val="28"/>
+                <w:szCs w:val="24"/>
               </w:rPr>
             </w:pPr>
           </w:p>
@@ -2594,32 +2853,60 @@
         <w:rPr>
           <w:rFonts w:cs="Times New Roman"/>
           <w:color w:val="000000"/>
-          <w:sz w:val="28"/>
-          <w:szCs w:val="28"/>
-        </w:rPr>
-      </w:pPr>
-      <w:r>
-        <w:rPr>
-          <w:rFonts w:cs="Times New Roman"/>
-          <w:color w:val="000000"/>
-          <w:sz w:val="28"/>
-          <w:szCs w:val="28"/>
+          <w:szCs w:val="24"/>
+        </w:rPr>
+      </w:pPr>
+      <w:r>
+        <w:rPr>
+          <w:rFonts w:cs="Times New Roman"/>
+          <w:color w:val="000000"/>
+          <w:szCs w:val="24"/>
         </w:rPr>
         <w:t xml:space="preserve">Before me, the undersigned notary, on this day personally appeared ____________________ (the “Custodian of Record”), the custodian of records for </w:t>
       </w:r>
       <w:r>
         <w:rPr>
           <w:rFonts w:cs="Times New Roman"/>
-          <w:sz w:val="28"/>
-          <w:szCs w:val="28"/>
-        </w:rPr>
-        <w:t>{{subpoena.witness.name_full()}}</w:t>
-      </w:r>
-      <w:r>
-        <w:rPr>
-          <w:rFonts w:cs="Times New Roman"/>
-          <w:sz w:val="28"/>
-          <w:szCs w:val="28"/>
+          <w:szCs w:val="24"/>
+        </w:rPr>
+        <w:t>{{</w:t>
+      </w:r>
+      <w:proofErr w:type="spellStart"/>
+      <w:r>
+        <w:rPr>
+          <w:rFonts w:cs="Times New Roman"/>
+          <w:szCs w:val="24"/>
+        </w:rPr>
+        <w:t>subpoena.witness.name_</w:t>
+      </w:r>
+      <w:proofErr w:type="gramStart"/>
+      <w:r>
+        <w:rPr>
+          <w:rFonts w:cs="Times New Roman"/>
+          <w:szCs w:val="24"/>
+        </w:rPr>
+        <w:t>full</w:t>
+      </w:r>
+      <w:proofErr w:type="spellEnd"/>
+      <w:r>
+        <w:rPr>
+          <w:rFonts w:cs="Times New Roman"/>
+          <w:szCs w:val="24"/>
+        </w:rPr>
+        <w:t>(</w:t>
+      </w:r>
+      <w:proofErr w:type="gramEnd"/>
+      <w:r>
+        <w:rPr>
+          <w:rFonts w:cs="Times New Roman"/>
+          <w:szCs w:val="24"/>
+        </w:rPr>
+        <w:t>)}}</w:t>
+      </w:r>
+      <w:r>
+        <w:rPr>
+          <w:rFonts w:cs="Times New Roman"/>
+          <w:szCs w:val="24"/>
         </w:rPr>
         <w:t>,</w:t>
       </w:r>
@@ -2627,8 +2914,7 @@
         <w:rPr>
           <w:rFonts w:cs="Times New Roman"/>
           <w:color w:val="000000"/>
-          <w:sz w:val="28"/>
-          <w:szCs w:val="28"/>
+          <w:szCs w:val="24"/>
         </w:rPr>
         <w:t xml:space="preserve"> whose </w:t>
       </w:r>
@@ -2636,8 +2922,7 @@
         <w:rPr>
           <w:rFonts w:cs="Times New Roman"/>
           <w:color w:val="000000"/>
-          <w:sz w:val="28"/>
-          <w:szCs w:val="28"/>
+          <w:szCs w:val="24"/>
         </w:rPr>
         <w:t>identity</w:t>
       </w:r>
@@ -2645,8 +2930,7 @@
         <w:rPr>
           <w:rFonts w:cs="Times New Roman"/>
           <w:color w:val="000000"/>
-          <w:sz w:val="28"/>
-          <w:szCs w:val="28"/>
+          <w:szCs w:val="24"/>
         </w:rPr>
         <w:t xml:space="preserve"> is known to me. After I administered an oath, the custodian testified to the foregoing answers. I hereby certify that these answers were sworn to and subscribed before me by the Custodian of Record on this date: _________________________.</w:t>
       </w:r>
@@ -2661,8 +2945,7 @@
         <w:rPr>
           <w:rFonts w:cs="Times New Roman"/>
           <w:color w:val="000000"/>
-          <w:sz w:val="28"/>
-          <w:szCs w:val="28"/>
+          <w:szCs w:val="24"/>
         </w:rPr>
       </w:pPr>
     </w:p>
@@ -2676,8 +2959,7 @@
         <w:rPr>
           <w:rFonts w:cs="Times New Roman"/>
           <w:color w:val="000000"/>
-          <w:sz w:val="28"/>
-          <w:szCs w:val="28"/>
+          <w:szCs w:val="24"/>
         </w:rPr>
       </w:pPr>
     </w:p>
@@ -2695,16 +2977,14 @@
         <w:rPr>
           <w:rFonts w:cs="Times New Roman"/>
           <w:color w:val="000000"/>
-          <w:sz w:val="28"/>
-          <w:szCs w:val="28"/>
-        </w:rPr>
-      </w:pPr>
-      <w:r>
-        <w:rPr>
-          <w:rFonts w:cs="Times New Roman"/>
-          <w:color w:val="000000"/>
-          <w:sz w:val="28"/>
-          <w:szCs w:val="28"/>
+          <w:szCs w:val="24"/>
+        </w:rPr>
+      </w:pPr>
+      <w:r>
+        <w:rPr>
+          <w:rFonts w:cs="Times New Roman"/>
+          <w:color w:val="000000"/>
+          <w:szCs w:val="24"/>
         </w:rPr>
         <w:t xml:space="preserve">Notary Public in and for the State of </w:t>
       </w:r>
@@ -2712,17 +2992,35 @@
         <w:rPr>
           <w:rFonts w:cs="Times New Roman"/>
           <w:color w:val="000000"/>
-          <w:sz w:val="28"/>
-          <w:szCs w:val="28"/>
-        </w:rPr>
-        <w:t>{{subpoena.witness.mailing_address.state_name</w:t>
-      </w:r>
-      <w:r>
-        <w:rPr>
-          <w:rFonts w:cs="Times New Roman"/>
-          <w:color w:val="000000"/>
-          <w:sz w:val="28"/>
-          <w:szCs w:val="28"/>
+          <w:szCs w:val="24"/>
+        </w:rPr>
+        <w:t>{{</w:t>
+      </w:r>
+      <w:proofErr w:type="spellStart"/>
+      <w:proofErr w:type="gramStart"/>
+      <w:r>
+        <w:rPr>
+          <w:rFonts w:cs="Times New Roman"/>
+          <w:color w:val="000000"/>
+          <w:szCs w:val="24"/>
+        </w:rPr>
+        <w:t>subpoena.witness</w:t>
+      </w:r>
+      <w:proofErr w:type="gramEnd"/>
+      <w:r>
+        <w:rPr>
+          <w:rFonts w:cs="Times New Roman"/>
+          <w:color w:val="000000"/>
+          <w:szCs w:val="24"/>
+        </w:rPr>
+        <w:t>.mailing_address.state_name</w:t>
+      </w:r>
+      <w:proofErr w:type="spellEnd"/>
+      <w:r>
+        <w:rPr>
+          <w:rFonts w:cs="Times New Roman"/>
+          <w:color w:val="000000"/>
+          <w:szCs w:val="24"/>
         </w:rPr>
         <w:t>()</w:t>
       </w:r>
@@ -2730,8 +3028,7 @@
         <w:rPr>
           <w:rFonts w:cs="Times New Roman"/>
           <w:color w:val="000000"/>
-          <w:sz w:val="28"/>
-          <w:szCs w:val="28"/>
+          <w:szCs w:val="24"/>
         </w:rPr>
         <w:t>}}</w:t>
       </w:r>
@@ -2742,24 +3039,21 @@
         <w:rPr>
           <w:rFonts w:cs="Times New Roman"/>
           <w:color w:val="000000"/>
-          <w:sz w:val="28"/>
-          <w:szCs w:val="28"/>
-        </w:rPr>
-      </w:pPr>
-    </w:p>
-    <w:p>
-      <w:pPr>
-        <w:rPr>
-          <w:rFonts w:cs="Times New Roman"/>
-          <w:sz w:val="28"/>
-          <w:szCs w:val="28"/>
-        </w:rPr>
-      </w:pPr>
-      <w:r>
-        <w:rPr>
-          <w:rFonts w:cs="Times New Roman"/>
-          <w:sz w:val="28"/>
-          <w:szCs w:val="28"/>
+          <w:szCs w:val="24"/>
+        </w:rPr>
+      </w:pPr>
+    </w:p>
+    <w:p>
+      <w:pPr>
+        <w:rPr>
+          <w:rFonts w:cs="Times New Roman"/>
+          <w:szCs w:val="24"/>
+        </w:rPr>
+      </w:pPr>
+      <w:r>
+        <w:rPr>
+          <w:rFonts w:cs="Times New Roman"/>
+          <w:szCs w:val="24"/>
         </w:rPr>
         <w:br w:type="page"/>
       </w:r>
@@ -2769,8 +3063,7 @@
         <w:jc w:val="left"/>
         <w:rPr>
           <w:rFonts w:cs="Times New Roman"/>
-          <w:sz w:val="28"/>
-          <w:szCs w:val="28"/>
+          <w:szCs w:val="24"/>
         </w:rPr>
       </w:pPr>
       <w:r>
@@ -2786,7 +3079,23 @@
           <w:rFonts w:cs="Times New Roman"/>
           <w:szCs w:val="24"/>
         </w:rPr>
-        <w:t>‘docassemble.UsTxFamilyLaw:dwq_exhibit_a.docx’)}}</w:t>
+        <w:t>‘</w:t>
+      </w:r>
+      <w:proofErr w:type="gramStart"/>
+      <w:r>
+        <w:rPr>
+          <w:rFonts w:cs="Times New Roman"/>
+          <w:szCs w:val="24"/>
+        </w:rPr>
+        <w:t>docassemble.UsTxFamilyLaw</w:t>
+      </w:r>
+      <w:proofErr w:type="gramEnd"/>
+      <w:r>
+        <w:rPr>
+          <w:rFonts w:cs="Times New Roman"/>
+          <w:szCs w:val="24"/>
+        </w:rPr>
+        <w:t>:dwq_exhibit_a.docx’)}}</w:t>
       </w:r>
     </w:p>
     <w:sectPr>
@@ -3008,7 +3317,43 @@
         <w:sz w:val="18"/>
         <w:szCs w:val="18"/>
       </w:rPr>
-      <w:t>{{subpoena.witness.name_full()}}</w:t>
+      <w:t>{{</w:t>
+    </w:r>
+    <w:proofErr w:type="spellStart"/>
+    <w:r>
+      <w:rPr>
+        <w:rFonts w:cs="Times New Roman"/>
+        <w:sz w:val="18"/>
+        <w:szCs w:val="18"/>
+      </w:rPr>
+      <w:t>subpoena.witness.name_</w:t>
+    </w:r>
+    <w:proofErr w:type="gramStart"/>
+    <w:r>
+      <w:rPr>
+        <w:rFonts w:cs="Times New Roman"/>
+        <w:sz w:val="18"/>
+        <w:szCs w:val="18"/>
+      </w:rPr>
+      <w:t>full</w:t>
+    </w:r>
+    <w:proofErr w:type="spellEnd"/>
+    <w:r>
+      <w:rPr>
+        <w:rFonts w:cs="Times New Roman"/>
+        <w:sz w:val="18"/>
+        <w:szCs w:val="18"/>
+      </w:rPr>
+      <w:t>(</w:t>
+    </w:r>
+    <w:proofErr w:type="gramEnd"/>
+    <w:r>
+      <w:rPr>
+        <w:rFonts w:cs="Times New Roman"/>
+        <w:sz w:val="18"/>
+        <w:szCs w:val="18"/>
+      </w:rPr>
+      <w:t>)}}</w:t>
     </w:r>
   </w:p>
   <w:p>
@@ -3034,7 +3379,27 @@
         <w:sz w:val="18"/>
         <w:szCs w:val="18"/>
       </w:rPr>
-      <w:t>{{case.id}}, {{case.county}} County, Texas</w:t>
+      <w:t>{{case.id}}, {{</w:t>
+    </w:r>
+    <w:proofErr w:type="spellStart"/>
+    <w:proofErr w:type="gramStart"/>
+    <w:r>
+      <w:rPr>
+        <w:rFonts w:cs="Times New Roman"/>
+        <w:sz w:val="18"/>
+        <w:szCs w:val="18"/>
+      </w:rPr>
+      <w:t>case.county</w:t>
+    </w:r>
+    <w:proofErr w:type="spellEnd"/>
+    <w:proofErr w:type="gramEnd"/>
+    <w:r>
+      <w:rPr>
+        <w:rFonts w:cs="Times New Roman"/>
+        <w:sz w:val="18"/>
+        <w:szCs w:val="18"/>
+      </w:rPr>
+      <w:t>}}, Texas</w:t>
     </w:r>
   </w:p>
 </w:ftr>

</xml_diff>